<commit_message>
Updated "Software Requirements Specification" with new revisions
* Updated use cases w/ Entry and Exit conditions
* Added a problem definition
* Added extensions to use cases
* Added new material where it was needed
</commit_message>
<xml_diff>
--- a/docs/Software Requirements Specification.docx
+++ b/docs/Software Requirements Specification.docx
@@ -196,23 +196,7 @@
           <w:szCs w:val="24"/>
         </w:rPr>
         <w:br/>
-        <w:t xml:space="preserve">Colin </w:t>
-      </w:r>
-      <w:proofErr w:type="spellStart"/>
-      <w:r>
-        <w:rPr>
-          <w:sz w:val="24"/>
-          <w:szCs w:val="24"/>
-        </w:rPr>
-        <w:t>Gidzinski</w:t>
-      </w:r>
-      <w:proofErr w:type="spellEnd"/>
-      <w:r>
-        <w:rPr>
-          <w:sz w:val="24"/>
-          <w:szCs w:val="24"/>
-        </w:rPr>
-        <w:t xml:space="preserve"> (120663460)</w:t>
+        <w:t>Colin Gidzinski (120663460)</w:t>
       </w:r>
     </w:p>
     <w:p>
@@ -221,7 +205,7 @@
         <w:spacing w:line="480" w:lineRule="auto"/>
       </w:pPr>
     </w:p>
-    <w:bookmarkStart w:id="0" w:name="_Toc402442522" w:displacedByCustomXml="next"/>
+    <w:bookmarkStart w:id="0" w:name="_Toc404261403" w:displacedByCustomXml="next"/>
     <w:sdt>
       <w:sdtPr>
         <w:rPr>
@@ -273,7 +257,7 @@
           <w:r>
             <w:fldChar w:fldCharType="separate"/>
           </w:r>
-          <w:hyperlink w:anchor="_Toc402442522" w:history="1">
+          <w:hyperlink w:anchor="_Toc404261403" w:history="1">
             <w:r>
               <w:rPr>
                 <w:rStyle w:val="Hyperlink"/>
@@ -300,7 +284,7 @@
                 <w:noProof/>
                 <w:webHidden/>
               </w:rPr>
-              <w:instrText xml:space="preserve"> PAGEREF _Toc402442522 \h </w:instrText>
+              <w:instrText xml:space="preserve"> PAGEREF _Toc404261403 \h </w:instrText>
             </w:r>
             <w:r>
               <w:rPr>
@@ -342,7 +326,7 @@
               <w:noProof/>
             </w:rPr>
           </w:pPr>
-          <w:hyperlink w:anchor="_Toc402442523" w:history="1">
+          <w:hyperlink w:anchor="_Toc404261404" w:history="1">
             <w:r>
               <w:rPr>
                 <w:rStyle w:val="Hyperlink"/>
@@ -369,7 +353,7 @@
                 <w:noProof/>
                 <w:webHidden/>
               </w:rPr>
-              <w:instrText xml:space="preserve"> PAGEREF _Toc402442523 \h </w:instrText>
+              <w:instrText xml:space="preserve"> PAGEREF _Toc404261404 \h </w:instrText>
             </w:r>
             <w:r>
               <w:rPr>
@@ -411,13 +395,27 @@
               <w:noProof/>
             </w:rPr>
           </w:pPr>
-          <w:hyperlink w:anchor="_Toc402442524" w:history="1">
+          <w:hyperlink w:anchor="_Toc404261405" w:history="1">
             <w:r>
               <w:rPr>
                 <w:rStyle w:val="Hyperlink"/>
                 <w:noProof/>
               </w:rPr>
-              <w:t>Purpose</w:t>
+              <w:t>Problem Defini</w:t>
+            </w:r>
+            <w:r>
+              <w:rPr>
+                <w:rStyle w:val="Hyperlink"/>
+                <w:noProof/>
+              </w:rPr>
+              <w:t>t</w:t>
+            </w:r>
+            <w:r>
+              <w:rPr>
+                <w:rStyle w:val="Hyperlink"/>
+                <w:noProof/>
+              </w:rPr>
+              <w:t>ion</w:t>
             </w:r>
             <w:r>
               <w:rPr>
@@ -438,7 +436,7 @@
                 <w:noProof/>
                 <w:webHidden/>
               </w:rPr>
-              <w:instrText xml:space="preserve"> PAGEREF _Toc402442524 \h </w:instrText>
+              <w:instrText xml:space="preserve"> PAGEREF _Toc404261405 \h </w:instrText>
             </w:r>
             <w:r>
               <w:rPr>
@@ -480,13 +478,13 @@
               <w:noProof/>
             </w:rPr>
           </w:pPr>
-          <w:hyperlink w:anchor="_Toc402442525" w:history="1">
+          <w:hyperlink w:anchor="_Toc404261406" w:history="1">
             <w:r>
               <w:rPr>
                 <w:rStyle w:val="Hyperlink"/>
                 <w:noProof/>
               </w:rPr>
-              <w:t>Scope</w:t>
+              <w:t>Purpose</w:t>
             </w:r>
             <w:r>
               <w:rPr>
@@ -507,7 +505,7 @@
                 <w:noProof/>
                 <w:webHidden/>
               </w:rPr>
-              <w:instrText xml:space="preserve"> PAGEREF _Toc402442525 \h </w:instrText>
+              <w:instrText xml:space="preserve"> PAGEREF _Toc404261406 \h </w:instrText>
             </w:r>
             <w:r>
               <w:rPr>
@@ -549,12 +547,81 @@
               <w:noProof/>
             </w:rPr>
           </w:pPr>
-          <w:hyperlink w:anchor="_Toc402442526" w:history="1">
+          <w:hyperlink w:anchor="_Toc404261407" w:history="1">
             <w:r>
               <w:rPr>
                 <w:rStyle w:val="Hyperlink"/>
                 <w:noProof/>
               </w:rPr>
+              <w:t>Scope</w:t>
+            </w:r>
+            <w:r>
+              <w:rPr>
+                <w:noProof/>
+                <w:webHidden/>
+              </w:rPr>
+              <w:tab/>
+            </w:r>
+            <w:r>
+              <w:rPr>
+                <w:noProof/>
+                <w:webHidden/>
+              </w:rPr>
+              <w:fldChar w:fldCharType="begin"/>
+            </w:r>
+            <w:r>
+              <w:rPr>
+                <w:noProof/>
+                <w:webHidden/>
+              </w:rPr>
+              <w:instrText xml:space="preserve"> PAGEREF _Toc404261407 \h </w:instrText>
+            </w:r>
+            <w:r>
+              <w:rPr>
+                <w:noProof/>
+                <w:webHidden/>
+              </w:rPr>
+            </w:r>
+            <w:r>
+              <w:rPr>
+                <w:noProof/>
+                <w:webHidden/>
+              </w:rPr>
+              <w:fldChar w:fldCharType="separate"/>
+            </w:r>
+            <w:r>
+              <w:rPr>
+                <w:noProof/>
+                <w:webHidden/>
+              </w:rPr>
+              <w:t>4</w:t>
+            </w:r>
+            <w:r>
+              <w:rPr>
+                <w:noProof/>
+                <w:webHidden/>
+              </w:rPr>
+              <w:fldChar w:fldCharType="end"/>
+            </w:r>
+          </w:hyperlink>
+        </w:p>
+        <w:p>
+          <w:pPr>
+            <w:pStyle w:val="TOC2"/>
+            <w:tabs>
+              <w:tab w:val="right" w:leader="dot" w:pos="9350"/>
+            </w:tabs>
+            <w:rPr>
+              <w:rFonts w:asciiTheme="minorHAnsi" w:eastAsiaTheme="minorEastAsia" w:hAnsiTheme="minorHAnsi" w:cstheme="minorBidi"/>
+              <w:noProof/>
+            </w:rPr>
+          </w:pPr>
+          <w:hyperlink w:anchor="_Toc404261408" w:history="1">
+            <w:r>
+              <w:rPr>
+                <w:rStyle w:val="Hyperlink"/>
+                <w:noProof/>
+              </w:rPr>
               <w:t>Terms, Acronyms and Glossary</w:t>
             </w:r>
             <w:r>
@@ -576,7 +643,7 @@
                 <w:noProof/>
                 <w:webHidden/>
               </w:rPr>
-              <w:instrText xml:space="preserve"> PAGEREF _Toc402442526 \h </w:instrText>
+              <w:instrText xml:space="preserve"> PAGEREF _Toc404261408 \h </w:instrText>
             </w:r>
             <w:r>
               <w:rPr>
@@ -618,7 +685,7 @@
               <w:noProof/>
             </w:rPr>
           </w:pPr>
-          <w:hyperlink w:anchor="_Toc402442527" w:history="1">
+          <w:hyperlink w:anchor="_Toc404261409" w:history="1">
             <w:r>
               <w:rPr>
                 <w:rStyle w:val="Hyperlink"/>
@@ -645,7 +712,7 @@
                 <w:noProof/>
                 <w:webHidden/>
               </w:rPr>
-              <w:instrText xml:space="preserve"> PAGEREF _Toc402442527 \h </w:instrText>
+              <w:instrText xml:space="preserve"> PAGEREF _Toc404261409 \h </w:instrText>
             </w:r>
             <w:r>
               <w:rPr>
@@ -665,7 +732,7 @@
                 <w:noProof/>
                 <w:webHidden/>
               </w:rPr>
-              <w:t>5</w:t>
+              <w:t>6</w:t>
             </w:r>
             <w:r>
               <w:rPr>
@@ -687,7 +754,7 @@
               <w:noProof/>
             </w:rPr>
           </w:pPr>
-          <w:hyperlink w:anchor="_Toc402442528" w:history="1">
+          <w:hyperlink w:anchor="_Toc404261410" w:history="1">
             <w:r>
               <w:rPr>
                 <w:rStyle w:val="Hyperlink"/>
@@ -714,7 +781,7 @@
                 <w:noProof/>
                 <w:webHidden/>
               </w:rPr>
-              <w:instrText xml:space="preserve"> PAGEREF _Toc402442528 \h </w:instrText>
+              <w:instrText xml:space="preserve"> PAGEREF _Toc404261410 \h </w:instrText>
             </w:r>
             <w:r>
               <w:rPr>
@@ -734,7 +801,7 @@
                 <w:noProof/>
                 <w:webHidden/>
               </w:rPr>
-              <w:t>5</w:t>
+              <w:t>6</w:t>
             </w:r>
             <w:r>
               <w:rPr>
@@ -756,7 +823,7 @@
               <w:noProof/>
             </w:rPr>
           </w:pPr>
-          <w:hyperlink w:anchor="_Toc402442529" w:history="1">
+          <w:hyperlink w:anchor="_Toc404261411" w:history="1">
             <w:r>
               <w:rPr>
                 <w:rStyle w:val="Hyperlink"/>
@@ -783,7 +850,7 @@
                 <w:noProof/>
                 <w:webHidden/>
               </w:rPr>
-              <w:instrText xml:space="preserve"> PAGEREF _Toc402442529 \h </w:instrText>
+              <w:instrText xml:space="preserve"> PAGEREF _Toc404261411 \h </w:instrText>
             </w:r>
             <w:r>
               <w:rPr>
@@ -803,7 +870,7 @@
                 <w:noProof/>
                 <w:webHidden/>
               </w:rPr>
-              <w:t>6</w:t>
+              <w:t>7</w:t>
             </w:r>
             <w:r>
               <w:rPr>
@@ -825,7 +892,7 @@
               <w:noProof/>
             </w:rPr>
           </w:pPr>
-          <w:hyperlink w:anchor="_Toc402442530" w:history="1">
+          <w:hyperlink w:anchor="_Toc404261412" w:history="1">
             <w:r>
               <w:rPr>
                 <w:rStyle w:val="Hyperlink"/>
@@ -852,7 +919,7 @@
                 <w:noProof/>
                 <w:webHidden/>
               </w:rPr>
-              <w:instrText xml:space="preserve"> PAGEREF _Toc402442530 \h </w:instrText>
+              <w:instrText xml:space="preserve"> PAGEREF _Toc404261412 \h </w:instrText>
             </w:r>
             <w:r>
               <w:rPr>
@@ -872,7 +939,7 @@
                 <w:noProof/>
                 <w:webHidden/>
               </w:rPr>
-              <w:t>6</w:t>
+              <w:t>7</w:t>
             </w:r>
             <w:r>
               <w:rPr>
@@ -894,7 +961,7 @@
               <w:noProof/>
             </w:rPr>
           </w:pPr>
-          <w:hyperlink w:anchor="_Toc402442531" w:history="1">
+          <w:hyperlink w:anchor="_Toc404261413" w:history="1">
             <w:r>
               <w:rPr>
                 <w:rStyle w:val="Hyperlink"/>
@@ -921,7 +988,7 @@
                 <w:noProof/>
                 <w:webHidden/>
               </w:rPr>
-              <w:instrText xml:space="preserve"> PAGEREF _Toc402442531 \h </w:instrText>
+              <w:instrText xml:space="preserve"> PAGEREF _Toc404261413 \h </w:instrText>
             </w:r>
             <w:r>
               <w:rPr>
@@ -941,7 +1008,7 @@
                 <w:noProof/>
                 <w:webHidden/>
               </w:rPr>
-              <w:t>6</w:t>
+              <w:t>7</w:t>
             </w:r>
             <w:r>
               <w:rPr>
@@ -963,7 +1030,7 @@
               <w:noProof/>
             </w:rPr>
           </w:pPr>
-          <w:hyperlink w:anchor="_Toc402442532" w:history="1">
+          <w:hyperlink w:anchor="_Toc404261414" w:history="1">
             <w:r>
               <w:rPr>
                 <w:rStyle w:val="Hyperlink"/>
@@ -990,7 +1057,7 @@
                 <w:noProof/>
                 <w:webHidden/>
               </w:rPr>
-              <w:instrText xml:space="preserve"> PAGEREF _Toc402442532 \h </w:instrText>
+              <w:instrText xml:space="preserve"> PAGEREF _Toc404261414 \h </w:instrText>
             </w:r>
             <w:r>
               <w:rPr>
@@ -1010,7 +1077,76 @@
                 <w:noProof/>
                 <w:webHidden/>
               </w:rPr>
-              <w:t>6</w:t>
+              <w:t>7</w:t>
+            </w:r>
+            <w:r>
+              <w:rPr>
+                <w:noProof/>
+                <w:webHidden/>
+              </w:rPr>
+              <w:fldChar w:fldCharType="end"/>
+            </w:r>
+          </w:hyperlink>
+        </w:p>
+        <w:p>
+          <w:pPr>
+            <w:pStyle w:val="TOC3"/>
+            <w:tabs>
+              <w:tab w:val="right" w:leader="dot" w:pos="9350"/>
+            </w:tabs>
+            <w:rPr>
+              <w:rFonts w:asciiTheme="minorHAnsi" w:eastAsiaTheme="minorEastAsia" w:hAnsiTheme="minorHAnsi" w:cstheme="minorBidi"/>
+              <w:noProof/>
+            </w:rPr>
+          </w:pPr>
+          <w:hyperlink w:anchor="_Toc404261415" w:history="1">
+            <w:r>
+              <w:rPr>
+                <w:rStyle w:val="Hyperlink"/>
+                <w:noProof/>
+              </w:rPr>
+              <w:t>Bandwidth Mindfulness</w:t>
+            </w:r>
+            <w:r>
+              <w:rPr>
+                <w:noProof/>
+                <w:webHidden/>
+              </w:rPr>
+              <w:tab/>
+            </w:r>
+            <w:r>
+              <w:rPr>
+                <w:noProof/>
+                <w:webHidden/>
+              </w:rPr>
+              <w:fldChar w:fldCharType="begin"/>
+            </w:r>
+            <w:r>
+              <w:rPr>
+                <w:noProof/>
+                <w:webHidden/>
+              </w:rPr>
+              <w:instrText xml:space="preserve"> PAGEREF _Toc404261415 \h </w:instrText>
+            </w:r>
+            <w:r>
+              <w:rPr>
+                <w:noProof/>
+                <w:webHidden/>
+              </w:rPr>
+            </w:r>
+            <w:r>
+              <w:rPr>
+                <w:noProof/>
+                <w:webHidden/>
+              </w:rPr>
+              <w:fldChar w:fldCharType="separate"/>
+            </w:r>
+            <w:r>
+              <w:rPr>
+                <w:noProof/>
+                <w:webHidden/>
+              </w:rPr>
+              <w:t>7</w:t>
             </w:r>
             <w:r>
               <w:rPr>
@@ -1032,7 +1168,7 @@
               <w:noProof/>
             </w:rPr>
           </w:pPr>
-          <w:hyperlink w:anchor="_Toc402442533" w:history="1">
+          <w:hyperlink w:anchor="_Toc404261416" w:history="1">
             <w:r>
               <w:rPr>
                 <w:rStyle w:val="Hyperlink"/>
@@ -1059,7 +1195,7 @@
                 <w:noProof/>
                 <w:webHidden/>
               </w:rPr>
-              <w:instrText xml:space="preserve"> PAGEREF _Toc402442533 \h </w:instrText>
+              <w:instrText xml:space="preserve"> PAGEREF _Toc404261416 \h </w:instrText>
             </w:r>
             <w:r>
               <w:rPr>
@@ -1079,7 +1215,7 @@
                 <w:noProof/>
                 <w:webHidden/>
               </w:rPr>
-              <w:t>7</w:t>
+              <w:t>8</w:t>
             </w:r>
             <w:r>
               <w:rPr>
@@ -1101,7 +1237,7 @@
               <w:noProof/>
             </w:rPr>
           </w:pPr>
-          <w:hyperlink w:anchor="_Toc402442534" w:history="1">
+          <w:hyperlink w:anchor="_Toc404261417" w:history="1">
             <w:r>
               <w:rPr>
                 <w:rStyle w:val="Hyperlink"/>
@@ -1128,7 +1264,7 @@
                 <w:noProof/>
                 <w:webHidden/>
               </w:rPr>
-              <w:instrText xml:space="preserve"> PAGEREF _Toc402442534 \h </w:instrText>
+              <w:instrText xml:space="preserve"> PAGEREF _Toc404261417 \h </w:instrText>
             </w:r>
             <w:r>
               <w:rPr>
@@ -1148,7 +1284,7 @@
                 <w:noProof/>
                 <w:webHidden/>
               </w:rPr>
-              <w:t>7</w:t>
+              <w:t>8</w:t>
             </w:r>
             <w:r>
               <w:rPr>
@@ -1170,7 +1306,7 @@
               <w:noProof/>
             </w:rPr>
           </w:pPr>
-          <w:hyperlink w:anchor="_Toc402442535" w:history="1">
+          <w:hyperlink w:anchor="_Toc404261418" w:history="1">
             <w:r>
               <w:rPr>
                 <w:rStyle w:val="Hyperlink"/>
@@ -1197,7 +1333,7 @@
                 <w:noProof/>
                 <w:webHidden/>
               </w:rPr>
-              <w:instrText xml:space="preserve"> PAGEREF _Toc402442535 \h </w:instrText>
+              <w:instrText xml:space="preserve"> PAGEREF _Toc404261418 \h </w:instrText>
             </w:r>
             <w:r>
               <w:rPr>
@@ -1217,7 +1353,7 @@
                 <w:noProof/>
                 <w:webHidden/>
               </w:rPr>
-              <w:t>8</w:t>
+              <w:t>9</w:t>
             </w:r>
             <w:r>
               <w:rPr>
@@ -1239,7 +1375,7 @@
               <w:noProof/>
             </w:rPr>
           </w:pPr>
-          <w:hyperlink w:anchor="_Toc402442536" w:history="1">
+          <w:hyperlink w:anchor="_Toc404261419" w:history="1">
             <w:r>
               <w:rPr>
                 <w:rStyle w:val="Hyperlink"/>
@@ -1266,7 +1402,7 @@
                 <w:noProof/>
                 <w:webHidden/>
               </w:rPr>
-              <w:instrText xml:space="preserve"> PAGEREF _Toc402442536 \h </w:instrText>
+              <w:instrText xml:space="preserve"> PAGEREF _Toc404261419 \h </w:instrText>
             </w:r>
             <w:r>
               <w:rPr>
@@ -1286,7 +1422,7 @@
                 <w:noProof/>
                 <w:webHidden/>
               </w:rPr>
-              <w:t>8</w:t>
+              <w:t>10</w:t>
             </w:r>
             <w:r>
               <w:rPr>
@@ -1308,7 +1444,7 @@
               <w:noProof/>
             </w:rPr>
           </w:pPr>
-          <w:hyperlink w:anchor="_Toc402442537" w:history="1">
+          <w:hyperlink w:anchor="_Toc404261420" w:history="1">
             <w:r>
               <w:rPr>
                 <w:rStyle w:val="Hyperlink"/>
@@ -1335,7 +1471,7 @@
                 <w:noProof/>
                 <w:webHidden/>
               </w:rPr>
-              <w:instrText xml:space="preserve"> PAGEREF _Toc402442537 \h </w:instrText>
+              <w:instrText xml:space="preserve"> PAGEREF _Toc404261420 \h </w:instrText>
             </w:r>
             <w:r>
               <w:rPr>
@@ -1355,7 +1491,7 @@
                 <w:noProof/>
                 <w:webHidden/>
               </w:rPr>
-              <w:t>9</w:t>
+              <w:t>11</w:t>
             </w:r>
             <w:r>
               <w:rPr>
@@ -1377,7 +1513,7 @@
               <w:noProof/>
             </w:rPr>
           </w:pPr>
-          <w:hyperlink w:anchor="_Toc402442538" w:history="1">
+          <w:hyperlink w:anchor="_Toc404261421" w:history="1">
             <w:r>
               <w:rPr>
                 <w:rStyle w:val="Hyperlink"/>
@@ -1404,7 +1540,7 @@
                 <w:noProof/>
                 <w:webHidden/>
               </w:rPr>
-              <w:instrText xml:space="preserve"> PAGEREF _Toc402442538 \h </w:instrText>
+              <w:instrText xml:space="preserve"> PAGEREF _Toc404261421 \h </w:instrText>
             </w:r>
             <w:r>
               <w:rPr>
@@ -1424,7 +1560,7 @@
                 <w:noProof/>
                 <w:webHidden/>
               </w:rPr>
-              <w:t>9</w:t>
+              <w:t>12</w:t>
             </w:r>
             <w:r>
               <w:rPr>
@@ -1446,7 +1582,7 @@
               <w:noProof/>
             </w:rPr>
           </w:pPr>
-          <w:hyperlink w:anchor="_Toc402442539" w:history="1">
+          <w:hyperlink w:anchor="_Toc404261422" w:history="1">
             <w:r>
               <w:rPr>
                 <w:rStyle w:val="Hyperlink"/>
@@ -1473,7 +1609,7 @@
                 <w:noProof/>
                 <w:webHidden/>
               </w:rPr>
-              <w:instrText xml:space="preserve"> PAGEREF _Toc402442539 \h </w:instrText>
+              <w:instrText xml:space="preserve"> PAGEREF _Toc404261422 \h </w:instrText>
             </w:r>
             <w:r>
               <w:rPr>
@@ -1493,7 +1629,7 @@
                 <w:noProof/>
                 <w:webHidden/>
               </w:rPr>
-              <w:t>10</w:t>
+              <w:t>13</w:t>
             </w:r>
             <w:r>
               <w:rPr>
@@ -1515,7 +1651,7 @@
               <w:noProof/>
             </w:rPr>
           </w:pPr>
-          <w:hyperlink w:anchor="_Toc402442540" w:history="1">
+          <w:hyperlink w:anchor="_Toc404261423" w:history="1">
             <w:r>
               <w:rPr>
                 <w:rStyle w:val="Hyperlink"/>
@@ -1542,7 +1678,7 @@
                 <w:noProof/>
                 <w:webHidden/>
               </w:rPr>
-              <w:instrText xml:space="preserve"> PAGEREF _Toc402442540 \h </w:instrText>
+              <w:instrText xml:space="preserve"> PAGEREF _Toc404261423 \h </w:instrText>
             </w:r>
             <w:r>
               <w:rPr>
@@ -1562,7 +1698,7 @@
                 <w:noProof/>
                 <w:webHidden/>
               </w:rPr>
-              <w:t>10</w:t>
+              <w:t>14</w:t>
             </w:r>
             <w:r>
               <w:rPr>
@@ -1584,7 +1720,7 @@
               <w:noProof/>
             </w:rPr>
           </w:pPr>
-          <w:hyperlink w:anchor="_Toc402442541" w:history="1">
+          <w:hyperlink w:anchor="_Toc404261424" w:history="1">
             <w:r>
               <w:rPr>
                 <w:rStyle w:val="Hyperlink"/>
@@ -1611,7 +1747,7 @@
                 <w:noProof/>
                 <w:webHidden/>
               </w:rPr>
-              <w:instrText xml:space="preserve"> PAGEREF _Toc402442541 \h </w:instrText>
+              <w:instrText xml:space="preserve"> PAGEREF _Toc404261424 \h </w:instrText>
             </w:r>
             <w:r>
               <w:rPr>
@@ -1631,7 +1767,7 @@
                 <w:noProof/>
                 <w:webHidden/>
               </w:rPr>
-              <w:t>11</w:t>
+              <w:t>15</w:t>
             </w:r>
             <w:r>
               <w:rPr>
@@ -1653,7 +1789,7 @@
               <w:noProof/>
             </w:rPr>
           </w:pPr>
-          <w:hyperlink w:anchor="_Toc402442542" w:history="1">
+          <w:hyperlink w:anchor="_Toc404261425" w:history="1">
             <w:r>
               <w:rPr>
                 <w:rStyle w:val="Hyperlink"/>
@@ -1680,7 +1816,7 @@
                 <w:noProof/>
                 <w:webHidden/>
               </w:rPr>
-              <w:instrText xml:space="preserve"> PAGEREF _Toc402442542 \h </w:instrText>
+              <w:instrText xml:space="preserve"> PAGEREF _Toc404261425 \h </w:instrText>
             </w:r>
             <w:r>
               <w:rPr>
@@ -1700,7 +1836,7 @@
                 <w:noProof/>
                 <w:webHidden/>
               </w:rPr>
-              <w:t>11</w:t>
+              <w:t>16</w:t>
             </w:r>
             <w:r>
               <w:rPr>
@@ -1722,7 +1858,7 @@
               <w:noProof/>
             </w:rPr>
           </w:pPr>
-          <w:hyperlink w:anchor="_Toc402442543" w:history="1">
+          <w:hyperlink w:anchor="_Toc404261426" w:history="1">
             <w:r>
               <w:rPr>
                 <w:rStyle w:val="Hyperlink"/>
@@ -1749,7 +1885,7 @@
                 <w:noProof/>
                 <w:webHidden/>
               </w:rPr>
-              <w:instrText xml:space="preserve"> PAGEREF _Toc402442543 \h </w:instrText>
+              <w:instrText xml:space="preserve"> PAGEREF _Toc404261426 \h </w:instrText>
             </w:r>
             <w:r>
               <w:rPr>
@@ -1769,7 +1905,7 @@
                 <w:noProof/>
                 <w:webHidden/>
               </w:rPr>
-              <w:t>12</w:t>
+              <w:t>17</w:t>
             </w:r>
             <w:r>
               <w:rPr>
@@ -1791,7 +1927,7 @@
               <w:noProof/>
             </w:rPr>
           </w:pPr>
-          <w:hyperlink w:anchor="_Toc402442544" w:history="1">
+          <w:hyperlink w:anchor="_Toc404261427" w:history="1">
             <w:r>
               <w:rPr>
                 <w:rStyle w:val="Hyperlink"/>
@@ -1818,7 +1954,7 @@
                 <w:noProof/>
                 <w:webHidden/>
               </w:rPr>
-              <w:instrText xml:space="preserve"> PAGEREF _Toc402442544 \h </w:instrText>
+              <w:instrText xml:space="preserve"> PAGEREF _Toc404261427 \h </w:instrText>
             </w:r>
             <w:r>
               <w:rPr>
@@ -1838,7 +1974,7 @@
                 <w:noProof/>
                 <w:webHidden/>
               </w:rPr>
-              <w:t>13</w:t>
+              <w:t>18</w:t>
             </w:r>
             <w:r>
               <w:rPr>
@@ -1860,7 +1996,7 @@
               <w:noProof/>
             </w:rPr>
           </w:pPr>
-          <w:hyperlink w:anchor="_Toc402442545" w:history="1">
+          <w:hyperlink w:anchor="_Toc404261428" w:history="1">
             <w:r>
               <w:rPr>
                 <w:rStyle w:val="Hyperlink"/>
@@ -1887,7 +2023,7 @@
                 <w:noProof/>
                 <w:webHidden/>
               </w:rPr>
-              <w:instrText xml:space="preserve"> PAGEREF _Toc402442545 \h </w:instrText>
+              <w:instrText xml:space="preserve"> PAGEREF _Toc404261428 \h </w:instrText>
             </w:r>
             <w:r>
               <w:rPr>
@@ -1907,7 +2043,7 @@
                 <w:noProof/>
                 <w:webHidden/>
               </w:rPr>
-              <w:t>14</w:t>
+              <w:t>19</w:t>
             </w:r>
             <w:r>
               <w:rPr>
@@ -1929,7 +2065,7 @@
               <w:noProof/>
             </w:rPr>
           </w:pPr>
-          <w:hyperlink w:anchor="_Toc402442546" w:history="1">
+          <w:hyperlink w:anchor="_Toc404261429" w:history="1">
             <w:r>
               <w:rPr>
                 <w:rStyle w:val="Hyperlink"/>
@@ -1956,7 +2092,7 @@
                 <w:noProof/>
                 <w:webHidden/>
               </w:rPr>
-              <w:instrText xml:space="preserve"> PAGEREF _Toc402442546 \h </w:instrText>
+              <w:instrText xml:space="preserve"> PAGEREF _Toc404261429 \h </w:instrText>
             </w:r>
             <w:r>
               <w:rPr>
@@ -1976,7 +2112,7 @@
                 <w:noProof/>
                 <w:webHidden/>
               </w:rPr>
-              <w:t>14</w:t>
+              <w:t>19</w:t>
             </w:r>
             <w:r>
               <w:rPr>
@@ -1998,7 +2134,7 @@
               <w:noProof/>
             </w:rPr>
           </w:pPr>
-          <w:hyperlink w:anchor="_Toc402442547" w:history="1">
+          <w:hyperlink w:anchor="_Toc404261430" w:history="1">
             <w:r>
               <w:rPr>
                 <w:rStyle w:val="Hyperlink"/>
@@ -2025,7 +2161,7 @@
                 <w:noProof/>
                 <w:webHidden/>
               </w:rPr>
-              <w:instrText xml:space="preserve"> PAGEREF _Toc402442547 \h </w:instrText>
+              <w:instrText xml:space="preserve"> PAGEREF _Toc404261430 \h </w:instrText>
             </w:r>
             <w:r>
               <w:rPr>
@@ -2045,7 +2181,7 @@
                 <w:noProof/>
                 <w:webHidden/>
               </w:rPr>
-              <w:t>15</w:t>
+              <w:t>20</w:t>
             </w:r>
             <w:r>
               <w:rPr>
@@ -2067,7 +2203,7 @@
               <w:noProof/>
             </w:rPr>
           </w:pPr>
-          <w:hyperlink w:anchor="_Toc402442548" w:history="1">
+          <w:hyperlink w:anchor="_Toc404261431" w:history="1">
             <w:r>
               <w:rPr>
                 <w:rStyle w:val="Hyperlink"/>
@@ -2094,7 +2230,7 @@
                 <w:noProof/>
                 <w:webHidden/>
               </w:rPr>
-              <w:instrText xml:space="preserve"> PAGEREF _Toc402442548 \h </w:instrText>
+              <w:instrText xml:space="preserve"> PAGEREF _Toc404261431 \h </w:instrText>
             </w:r>
             <w:r>
               <w:rPr>
@@ -2114,7 +2250,7 @@
                 <w:noProof/>
                 <w:webHidden/>
               </w:rPr>
-              <w:t>16</w:t>
+              <w:t>21</w:t>
             </w:r>
             <w:r>
               <w:rPr>
@@ -2132,6 +2268,7 @@
               <w:bCs/>
               <w:noProof/>
             </w:rPr>
+            <w:lastRenderedPageBreak/>
             <w:fldChar w:fldCharType="end"/>
           </w:r>
         </w:p>
@@ -2150,7 +2287,6 @@
         </w:rPr>
       </w:pPr>
       <w:r>
-        <w:lastRenderedPageBreak/>
         <w:br w:type="page"/>
       </w:r>
     </w:p>
@@ -2158,28 +2294,76 @@
       <w:pPr>
         <w:pStyle w:val="Heading1"/>
         <w:spacing w:line="240" w:lineRule="auto"/>
-        <w:rPr>
-          <w:sz w:val="32"/>
-          <w:szCs w:val="32"/>
-        </w:rPr>
-      </w:pPr>
-      <w:bookmarkStart w:id="1" w:name="_Toc402442523"/>
+      </w:pPr>
+      <w:bookmarkStart w:id="1" w:name="_Toc404261404"/>
       <w:r>
         <w:lastRenderedPageBreak/>
         <w:t>Introduction</w:t>
       </w:r>
       <w:bookmarkEnd w:id="1"/>
     </w:p>
+    <w:p/>
+    <w:p>
+      <w:pPr>
+        <w:pStyle w:val="Heading2"/>
+      </w:pPr>
+      <w:bookmarkStart w:id="2" w:name="_Toc404261405"/>
+      <w:r>
+        <w:t>Problem Definition</w:t>
+      </w:r>
+      <w:bookmarkEnd w:id="2"/>
+    </w:p>
+    <w:p/>
+    <w:p>
+      <w:r>
+        <w:tab/>
+      </w:r>
+      <w:r>
+        <w:t xml:space="preserve">First year students and students at WLU often grapple with finding information to their questions that are often difficult to find. With the recently reconstructed WLU site and the legacy domain, a lot of information that was already difficult to find has become even more difficult to find. As a result of this, a lot of the time students are forced to e-mail advisors, staff and use other avenues to find the information they need. For example, finding out how to compute your GPA properly is difficult to find if one is just simply browsing the website. In fact, the </w:t>
+      </w:r>
+      <w:r>
+        <w:rPr>
+          <w:i/>
+        </w:rPr>
+        <w:t xml:space="preserve">Google Search Engine </w:t>
+      </w:r>
+      <w:r>
+        <w:t>often does a better job navigating</w:t>
+      </w:r>
+      <w:r>
+        <w:t xml:space="preserve"> than WLU does on their official site.</w:t>
+      </w:r>
+    </w:p>
+    <w:p>
+      <w:r>
+        <w:t>Due to this, students need a streamline</w:t>
+      </w:r>
+      <w:r>
+        <w:t xml:space="preserve">d way of accessing information without spending up to an hour sifting through to find the information they need. Finding out a simple requirement to a course, asking a question about class, </w:t>
+      </w:r>
+      <w:r>
+        <w:t>or getting directional help does not need to be difficult. Students have been accustomed to the way things are – but that does not</w:t>
+      </w:r>
+      <w:r>
+        <w:t xml:space="preserve"> mean there isn’t a better way. Students might not realize it, but they need a better way to get the information they want at a faster pace in a technologically advanced world.</w:t>
+      </w:r>
+    </w:p>
+    <w:p>
+      <w:r>
+        <w:t>The major block for students in getting this information is due to poor communication channels and lack of timely feedback.</w:t>
+      </w:r>
+    </w:p>
+    <w:p/>
     <w:p>
       <w:pPr>
         <w:pStyle w:val="Heading2"/>
         <w:spacing w:line="240" w:lineRule="auto"/>
       </w:pPr>
-      <w:bookmarkStart w:id="2" w:name="_Toc402442524"/>
+      <w:bookmarkStart w:id="3" w:name="_Toc404261406"/>
       <w:r>
         <w:t>Purpose</w:t>
       </w:r>
-      <w:bookmarkEnd w:id="2"/>
+      <w:bookmarkEnd w:id="3"/>
     </w:p>
     <w:p>
       <w:pPr>
@@ -2206,11 +2390,11 @@
         <w:pStyle w:val="Heading2"/>
         <w:spacing w:line="240" w:lineRule="auto"/>
       </w:pPr>
-      <w:bookmarkStart w:id="3" w:name="_Toc402442525"/>
+      <w:bookmarkStart w:id="4" w:name="_Toc404261407"/>
       <w:r>
         <w:t>Scope</w:t>
       </w:r>
-      <w:bookmarkEnd w:id="3"/>
+      <w:bookmarkEnd w:id="4"/>
     </w:p>
     <w:p>
       <w:pPr>
@@ -2258,19 +2442,15 @@
     </w:p>
     <w:p>
       <w:pPr>
-        <w:pStyle w:val="BodyText"/>
-      </w:pPr>
-    </w:p>
-    <w:p>
-      <w:pPr>
         <w:pStyle w:val="Heading2"/>
         <w:spacing w:line="240" w:lineRule="auto"/>
       </w:pPr>
-      <w:bookmarkStart w:id="4" w:name="_Toc402442526"/>
-      <w:r>
+      <w:bookmarkStart w:id="5" w:name="_Toc404261408"/>
+      <w:r>
+        <w:lastRenderedPageBreak/>
         <w:t>Terms, Acronyms and Glossary</w:t>
       </w:r>
-      <w:bookmarkEnd w:id="4"/>
+      <w:bookmarkEnd w:id="5"/>
     </w:p>
     <w:p>
       <w:pPr>
@@ -2334,30 +2514,42 @@
       <w:pPr>
         <w:pStyle w:val="BodyText"/>
       </w:pPr>
-      <w:proofErr w:type="spellStart"/>
       <w:r>
         <w:rPr>
           <w:b/>
           <w:bCs/>
         </w:rPr>
-        <w:t>WiFi</w:t>
-      </w:r>
-      <w:proofErr w:type="spellEnd"/>
+        <w:t xml:space="preserve">WiFi: </w:t>
+      </w:r>
+      <w:r>
+        <w:t xml:space="preserve">A wireless signal </w:t>
+      </w:r>
+      <w:r>
+        <w:t xml:space="preserve">protocol </w:t>
+      </w:r>
+      <w:r>
+        <w:t>used to connect to the internet</w:t>
+      </w:r>
+    </w:p>
+    <w:p>
+      <w:pPr>
+        <w:pStyle w:val="BodyText"/>
+      </w:pPr>
       <w:r>
         <w:rPr>
           <w:b/>
           <w:bCs/>
         </w:rPr>
-        <w:t xml:space="preserve">: </w:t>
-      </w:r>
-      <w:r>
-        <w:t xml:space="preserve">A wireless signal </w:t>
-      </w:r>
-      <w:r>
-        <w:t xml:space="preserve">protocol </w:t>
-      </w:r>
-      <w:r>
-        <w:t>used to connect to the internet</w:t>
+        <w:t xml:space="preserve">Push Notification Server: </w:t>
+      </w:r>
+      <w:r>
+        <w:t xml:space="preserve">A service provided by Google to send information to </w:t>
+      </w:r>
+      <w:r>
+        <w:t>a user’s</w:t>
+      </w:r>
+      <w:r>
+        <w:t xml:space="preserve"> device as it happens, similar to text message notifications, e-mail notifications, or notifications about your social media.</w:t>
       </w:r>
     </w:p>
     <w:p>
@@ -2369,16 +2561,10 @@
           <w:b/>
           <w:bCs/>
         </w:rPr>
-        <w:t xml:space="preserve">Push Notification Server: </w:t>
-      </w:r>
-      <w:r>
-        <w:t xml:space="preserve">A service provided by Google to send information to </w:t>
-      </w:r>
-      <w:r>
-        <w:t>a user’s</w:t>
-      </w:r>
-      <w:r>
-        <w:t xml:space="preserve"> device as it happens, similar to text message notifications, e-mail notifications, or notifications about your social media.</w:t>
+        <w:t xml:space="preserve">Push Oriented: </w:t>
+      </w:r>
+      <w:r>
+        <w:t>A term used to describe data which is sent to users when required rather than on demand</w:t>
       </w:r>
     </w:p>
     <w:p>
@@ -2390,10 +2576,10 @@
           <w:b/>
           <w:bCs/>
         </w:rPr>
-        <w:t xml:space="preserve">Push Oriented: </w:t>
-      </w:r>
-      <w:r>
-        <w:t>A term used to describe data which is sent to users when required rather than on demand</w:t>
+        <w:t xml:space="preserve">Pull Oriented: </w:t>
+      </w:r>
+      <w:r>
+        <w:t>A term used to describe data which is sent to a user when they request it.</w:t>
       </w:r>
     </w:p>
     <w:p>
@@ -2403,56 +2589,95 @@
       <w:r>
         <w:rPr>
           <w:b/>
-          <w:bCs/>
-        </w:rPr>
-        <w:t xml:space="preserve">Pull Oriented: </w:t>
-      </w:r>
-      <w:r>
-        <w:t>A term used to describe data which is sent to a user when they request it.</w:t>
+        </w:rPr>
+        <w:t xml:space="preserve">OAuth: </w:t>
+      </w:r>
+      <w:r>
+        <w:t>A process used to authenticate with open providers such as Google. Used in the application to login using student credentials.</w:t>
       </w:r>
     </w:p>
     <w:p>
       <w:pPr>
         <w:pStyle w:val="BodyText"/>
       </w:pPr>
-      <w:proofErr w:type="spellStart"/>
-      <w:r>
-        <w:rPr>
-          <w:b/>
-        </w:rPr>
-        <w:t>OAuth</w:t>
-      </w:r>
-      <w:proofErr w:type="spellEnd"/>
-      <w:r>
-        <w:rPr>
-          <w:b/>
-        </w:rPr>
-        <w:t xml:space="preserve">: </w:t>
-      </w:r>
-      <w:r>
-        <w:t>A process used to authenticate with open providers such as Google. Used in the application to login using student credentials.</w:t>
+      <w:r>
+        <w:rPr>
+          <w:b/>
+        </w:rPr>
+        <w:t xml:space="preserve">ApplicationServer: </w:t>
+      </w:r>
+      <w:r>
+        <w:t>This term is sometimes used to refer to the server component of the application, especially in use cases.</w:t>
       </w:r>
     </w:p>
     <w:p>
       <w:pPr>
         <w:pStyle w:val="BodyText"/>
       </w:pPr>
-      <w:proofErr w:type="spellStart"/>
-      <w:r>
-        <w:rPr>
-          <w:b/>
-        </w:rPr>
-        <w:t>ApplicationServer</w:t>
-      </w:r>
-      <w:proofErr w:type="spellEnd"/>
-      <w:r>
-        <w:rPr>
-          <w:b/>
-        </w:rPr>
-        <w:t xml:space="preserve">: </w:t>
-      </w:r>
-      <w:r>
-        <w:t>This term is sometimes used to refer to the server component of the application, especially in use cases.</w:t>
+      <w:r>
+        <w:rPr>
+          <w:b/>
+        </w:rPr>
+        <w:t xml:space="preserve">Curious User: </w:t>
+      </w:r>
+      <w:r>
+        <w:t>A curious user is the specific actor involved in inquiring for content. They are still a user, but labelled as such to be specific.</w:t>
+      </w:r>
+    </w:p>
+    <w:p>
+      <w:pPr>
+        <w:pStyle w:val="BodyText"/>
+      </w:pPr>
+      <w:r>
+        <w:rPr>
+          <w:b/>
+        </w:rPr>
+        <w:t xml:space="preserve">Experienced User: </w:t>
+      </w:r>
+      <w:r>
+        <w:t>An experience user is the specific actor involved in answering questions. They are still a user, but labelled as such to be specific.</w:t>
+      </w:r>
+    </w:p>
+    <w:p>
+      <w:pPr>
+        <w:pStyle w:val="BodyText"/>
+      </w:pPr>
+      <w:r>
+        <w:rPr>
+          <w:b/>
+          <w:i/>
+        </w:rPr>
+        <w:t>Note on user types:</w:t>
+      </w:r>
+      <w:r>
+        <w:rPr>
+          <w:i/>
+        </w:rPr>
+        <w:t xml:space="preserve"> </w:t>
+      </w:r>
+      <w:r>
+        <w:t>For the most part, Curious Users and Experienced Users are the same. The difference lies in the contextual differences they interact within. For example, both can have profiles and follow the authentication rules. A user can be both but the actor type will change dependent on the context. For example, when an Experienced User answers a question</w:t>
+      </w:r>
+      <w:r>
+        <w:t xml:space="preserve"> it is pushed to the Curious User. N</w:t>
+      </w:r>
+      <w:bookmarkStart w:id="6" w:name="_GoBack"/>
+      <w:bookmarkEnd w:id="6"/>
+      <w:r>
+        <w:t>ote that they are both users but they are labelled as such to make it clear who the targets are.</w:t>
+      </w:r>
+    </w:p>
+    <w:p>
+      <w:pPr>
+        <w:rPr>
+          <w:smallCaps/>
+          <w:spacing w:val="5"/>
+          <w:sz w:val="36"/>
+          <w:szCs w:val="36"/>
+        </w:rPr>
+      </w:pPr>
+      <w:r>
+        <w:br w:type="page"/>
       </w:r>
     </w:p>
     <w:p>
@@ -2460,22 +2685,23 @@
         <w:pStyle w:val="Heading1"/>
         <w:spacing w:line="240" w:lineRule="auto"/>
       </w:pPr>
-      <w:bookmarkStart w:id="5" w:name="_Toc402442527"/>
-      <w:r>
+      <w:bookmarkStart w:id="7" w:name="_Toc404261409"/>
+      <w:r>
+        <w:lastRenderedPageBreak/>
         <w:t>Overall Description</w:t>
       </w:r>
-      <w:bookmarkEnd w:id="5"/>
+      <w:bookmarkEnd w:id="7"/>
     </w:p>
     <w:p>
       <w:pPr>
         <w:pStyle w:val="Heading2"/>
         <w:spacing w:line="240" w:lineRule="auto"/>
       </w:pPr>
-      <w:bookmarkStart w:id="6" w:name="_Toc402442528"/>
+      <w:bookmarkStart w:id="8" w:name="_Toc404261410"/>
       <w:r>
         <w:t>Perspective</w:t>
       </w:r>
-      <w:bookmarkEnd w:id="6"/>
+      <w:bookmarkEnd w:id="8"/>
     </w:p>
     <w:p>
       <w:pPr>
@@ -2503,15 +2729,7 @@
       </w:pPr>
       <w:r>
         <w:tab/>
-        <w:t>The only thing required by the mobile application is a strong wireless data signal (or “</w:t>
-      </w:r>
-      <w:proofErr w:type="spellStart"/>
-      <w:r>
-        <w:t>WiFi</w:t>
-      </w:r>
-      <w:proofErr w:type="spellEnd"/>
-      <w:r>
-        <w:t xml:space="preserve">”) in which the application can use to periodically use to communicate with the server to retrieve question information and submit question content. </w:t>
+        <w:t xml:space="preserve">The only thing required by the mobile application is a strong wireless data signal (or “WiFi”) in which the application can use to periodically use to communicate with the server to retrieve question information and submit question content. </w:t>
       </w:r>
       <w:r>
         <w:t xml:space="preserve">Occasionally, users will receive </w:t>
@@ -2535,11 +2753,7 @@
       </w:pPr>
       <w:r>
         <w:tab/>
-        <w:t xml:space="preserve">The server side application is responsible for storing and categorizing all the content in a performant way. The server will be an intelligent program capable of crunching information, </w:t>
-      </w:r>
-      <w:r>
-        <w:lastRenderedPageBreak/>
-        <w:t>creating related question links, and sending out notifications. It is responsible for delegating all content to the appropriate channels.</w:t>
+        <w:t>The server side application is responsible for storing and categorizing all the content in a performant way. The server will be an intelligent program capable of crunching information, creating related question links, and sending out notifications. It is responsible for delegating all content to the appropriate channels.</w:t>
       </w:r>
     </w:p>
     <w:p>
@@ -2548,32 +2762,51 @@
       </w:pPr>
       <w:r>
         <w:tab/>
-        <w:t xml:space="preserve">On the server side, we realize our product is very content-heavy and requires a strong back-end as we are very push oriented versus pull (although, this is supported, too). This means our back end will utilize a strong server capable of storing a lot of text data in an efficient manner. Data will be indexed, </w:t>
-      </w:r>
-      <w:proofErr w:type="spellStart"/>
-      <w:r>
-        <w:t>timestamped</w:t>
-      </w:r>
-      <w:proofErr w:type="spellEnd"/>
-      <w:r>
-        <w:t xml:space="preserve"> and stored for easy archiving and storage. The mobile application will not interact with this database, only though the server.</w:t>
+        <w:t>On the server side, we realize our product is very content-heavy and requires a strong back-end as we are very push oriented versus pull (although, this is supported, too). This means our back end will utilize a strong server capable of storing a lot of text data in an efficient manner. Data will be indexed, timestamped and stored for easy archiving and storage. The mobile application will not interact with this database, only though the server.</w:t>
       </w:r>
     </w:p>
     <w:p>
       <w:pPr>
         <w:pStyle w:val="BodyText"/>
       </w:pPr>
+      <w:r>
+        <w:t xml:space="preserve">For a more detailed description of each piece of the program, you can refer to the </w:t>
+      </w:r>
+      <w:r>
+        <w:rPr>
+          <w:i/>
+        </w:rPr>
+        <w:t xml:space="preserve">Design </w:t>
+      </w:r>
+      <w:r>
+        <w:t>documentation which contains detailed and descriptive information on what is composed of what pieces of software and how they interact with the application as a totality. This document is meant to be brief and non-technical.</w:t>
+      </w:r>
+    </w:p>
+    <w:p>
+      <w:pPr>
+        <w:rPr>
+          <w:rFonts w:ascii="Times New Roman" w:eastAsia="Arial Unicode MS" w:hAnsi="Times New Roman" w:cs="Arial Unicode MS"/>
+          <w:kern w:val="1"/>
+          <w:sz w:val="24"/>
+          <w:szCs w:val="24"/>
+          <w:lang w:val="en-CA" w:eastAsia="hi-IN" w:bidi="hi-IN"/>
+        </w:rPr>
+      </w:pPr>
+      <w:r>
+        <w:br w:type="page"/>
+      </w:r>
     </w:p>
     <w:p>
       <w:pPr>
         <w:pStyle w:val="Heading2"/>
         <w:spacing w:line="240" w:lineRule="auto"/>
       </w:pPr>
-      <w:bookmarkStart w:id="7" w:name="_Toc402442529"/>
-      <w:r>
+      <w:bookmarkStart w:id="9" w:name="_Toc404261411"/>
+      <w:r>
+        <w:lastRenderedPageBreak/>
         <w:t>Constraints</w:t>
       </w:r>
-      <w:bookmarkEnd w:id="7"/>
+      <w:bookmarkEnd w:id="9"/>
     </w:p>
     <w:p>
       <w:pPr>
@@ -2581,6 +2814,18 @@
       </w:pPr>
     </w:p>
     <w:p>
+      <w:r>
+        <w:rPr>
+          <w:b/>
+          <w:bCs/>
+        </w:rPr>
+        <w:t xml:space="preserve">Lack of network connection must be handled. </w:t>
+      </w:r>
+      <w:r>
+        <w:t>Specifically, we need to handle the cases where every request that gets sent cannot afford to be lost. For example, when a push notification is sent to a specific user and they are not available via network connection, this push should be deferred until they are available once again. Thus, as a functional requirement one must assume that every piece of critical information sent to the user might not have an available endpoint at the time of request.</w:t>
+      </w:r>
+    </w:p>
+    <w:p>
       <w:pPr>
         <w:pStyle w:val="BodyText"/>
       </w:pPr>
@@ -2589,57 +2834,42 @@
           <w:b/>
           <w:bCs/>
         </w:rPr>
-        <w:t xml:space="preserve">Lack of network connection must be handled. </w:t>
-      </w:r>
-      <w:r>
-        <w:t xml:space="preserve">The application relies on a network connection, so </w:t>
-      </w:r>
-      <w:r>
-        <w:t>the application</w:t>
-      </w:r>
-      <w:r>
-        <w:t xml:space="preserve"> must be able to operate offline and recover when reconnected at an arbitrary time.</w:t>
+        <w:t xml:space="preserve">Intelligence about pushing. </w:t>
+      </w:r>
+      <w:r>
+        <w:t>The selling point of the application is that it can intelligently display information to people who are interested and get the users in front of the right people. To do this without causing annoyance, the application must be smart and accurate. The application must be able to detect inactivity and find the right people for the job without fail.</w:t>
       </w:r>
     </w:p>
     <w:p>
       <w:pPr>
         <w:pStyle w:val="BodyText"/>
       </w:pPr>
-      <w:r>
-        <w:rPr>
-          <w:b/>
-          <w:bCs/>
-        </w:rPr>
-        <w:t xml:space="preserve">Intelligence about pushing. </w:t>
-      </w:r>
-      <w:r>
-        <w:t>The selling point of the application is that it can intelligently display information to people who are interested and get the users in front of the right people. To do this without causing annoyance, the application must be smart and accurate. The application must be able to detect inactivity and find the right people for the job without fail.</w:t>
-      </w:r>
     </w:p>
     <w:p>
       <w:pPr>
         <w:pStyle w:val="Heading2"/>
         <w:spacing w:line="240" w:lineRule="auto"/>
       </w:pPr>
-      <w:bookmarkStart w:id="8" w:name="_Toc402442530"/>
+      <w:bookmarkStart w:id="10" w:name="_Toc404261412"/>
       <w:r>
         <w:t>Specific Functional Requirements</w:t>
       </w:r>
-      <w:bookmarkEnd w:id="8"/>
-    </w:p>
+      <w:bookmarkEnd w:id="10"/>
+    </w:p>
+    <w:p/>
     <w:p>
       <w:pPr>
         <w:pStyle w:val="Heading3"/>
         <w:spacing w:line="240" w:lineRule="auto"/>
       </w:pPr>
-      <w:bookmarkStart w:id="9" w:name="_Toc402442531"/>
+      <w:bookmarkStart w:id="11" w:name="_Toc404261413"/>
       <w:r>
         <w:t>Response T</w:t>
       </w:r>
       <w:r>
         <w:t>ime</w:t>
       </w:r>
-      <w:bookmarkEnd w:id="9"/>
+      <w:bookmarkEnd w:id="11"/>
     </w:p>
     <w:p>
       <w:pPr>
@@ -2673,11 +2903,11 @@
         <w:pStyle w:val="Heading3"/>
         <w:spacing w:line="240" w:lineRule="auto"/>
       </w:pPr>
-      <w:bookmarkStart w:id="10" w:name="_Toc402442532"/>
+      <w:bookmarkStart w:id="12" w:name="_Toc404261414"/>
       <w:r>
         <w:t>Anonymity</w:t>
       </w:r>
-      <w:bookmarkEnd w:id="10"/>
+      <w:bookmarkEnd w:id="12"/>
     </w:p>
     <w:p>
       <w:pPr>
@@ -2687,39 +2917,57 @@
     <w:p>
       <w:pPr>
         <w:pStyle w:val="BodyText"/>
-      </w:pPr>
-      <w:r>
-        <w:rPr>
-          <w:b/>
-          <w:bCs/>
-        </w:rPr>
-        <w:tab/>
-      </w:r>
-      <w:r>
-        <w:t xml:space="preserve">This does not affect the user experience but it must be noted that while anonymity is kept where possible, users that could be identified as a </w:t>
-      </w:r>
-      <w:r>
-        <w:t xml:space="preserve">threat to </w:t>
-      </w:r>
-      <w:r>
-        <w:t xml:space="preserve">the system must be able to be identified. </w:t>
-      </w:r>
-      <w:r>
         <w:rPr>
           <w:i/>
           <w:iCs/>
         </w:rPr>
+      </w:pPr>
+      <w:r>
+        <w:rPr>
+          <w:b/>
+          <w:bCs/>
+        </w:rPr>
+        <w:tab/>
+      </w:r>
+      <w:r>
+        <w:t xml:space="preserve">This does not affect the user experience but it must be noted that while anonymity is kept where possible, users that could be identified as a </w:t>
+      </w:r>
+      <w:r>
+        <w:t xml:space="preserve">threat to </w:t>
+      </w:r>
+      <w:r>
+        <w:t xml:space="preserve">the system must be able to be identified. </w:t>
+      </w:r>
+      <w:r>
+        <w:rPr>
+          <w:i/>
+          <w:iCs/>
+        </w:rPr>
         <w:t xml:space="preserve">This means the server should keep track of who posted and answered what, in case of court order or authority. </w:t>
       </w:r>
     </w:p>
-    <w:p>
-      <w:pPr>
-        <w:spacing w:line="240" w:lineRule="auto"/>
-        <w:rPr>
-          <w:sz w:val="24"/>
-          <w:szCs w:val="24"/>
-        </w:rPr>
-      </w:pPr>
+    <w:p/>
+    <w:p>
+      <w:pPr>
+        <w:pStyle w:val="Heading3"/>
+      </w:pPr>
+      <w:bookmarkStart w:id="13" w:name="_Toc404261415"/>
+      <w:r>
+        <w:t xml:space="preserve">Bandwidth </w:t>
+      </w:r>
+      <w:r>
+        <w:t>Mindfulness</w:t>
+      </w:r>
+      <w:bookmarkEnd w:id="13"/>
+    </w:p>
+    <w:p/>
+    <w:p>
+      <w:r>
+        <w:t xml:space="preserve">This applications run on mobile devices such bandwidth consumption must be reduced to a minimum in order to achieve this. This means reducing the amount of headers and data sent on each request and reducing the amount of data that must be sent. This is partially done by using the pull model rather than pull, but is also achieved by </w:t>
+      </w:r>
+      <w:r>
+        <w:t xml:space="preserve">keeping our data send between endpoints as slim as possible. </w:t>
+      </w:r>
     </w:p>
     <w:p>
       <w:pPr>
@@ -2729,27 +2977,37 @@
       <w:r>
         <w:br w:type="page"/>
       </w:r>
-      <w:bookmarkStart w:id="11" w:name="_Toc402442533"/>
+      <w:bookmarkStart w:id="14" w:name="_Toc404261416"/>
       <w:r>
         <w:lastRenderedPageBreak/>
         <w:t>Use Cases of the Application</w:t>
       </w:r>
-      <w:bookmarkEnd w:id="11"/>
+      <w:bookmarkEnd w:id="14"/>
     </w:p>
     <w:p>
       <w:pPr>
         <w:pStyle w:val="Heading2"/>
       </w:pPr>
-      <w:bookmarkStart w:id="12" w:name="_Toc402442534"/>
+      <w:bookmarkStart w:id="15" w:name="_Toc404261417"/>
       <w:r>
         <w:t xml:space="preserve">Scenario: </w:t>
       </w:r>
       <w:r>
         <w:t>Asking a question</w:t>
       </w:r>
-      <w:bookmarkEnd w:id="12"/>
-    </w:p>
-    <w:p/>
+      <w:bookmarkEnd w:id="15"/>
+    </w:p>
+    <w:p>
+      <w:r>
+        <w:rPr>
+          <w:b/>
+        </w:rPr>
+        <w:t xml:space="preserve">Entry Condition: </w:t>
+      </w:r>
+      <w:r>
+        <w:t>The user has tapped “Ask a question” and thus made the request. The user must have proper authentication at this point in time.</w:t>
+      </w:r>
+    </w:p>
     <w:p>
       <w:r>
         <w:rPr>
@@ -2774,19 +3032,9 @@
       <w:r>
         <w:t xml:space="preserve">: </w:t>
       </w:r>
-      <w:proofErr w:type="spellStart"/>
-      <w:r>
-        <w:t>CuriousUser</w:t>
-      </w:r>
-      <w:proofErr w:type="spellEnd"/>
-      <w:r>
-        <w:t xml:space="preserve">, </w:t>
-      </w:r>
-      <w:proofErr w:type="spellStart"/>
-      <w:r>
-        <w:t>ApplicationServer</w:t>
-      </w:r>
-      <w:proofErr w:type="spellEnd"/>
+      <w:r>
+        <w:t>CuriousUser, ApplicationServer</w:t>
+      </w:r>
     </w:p>
     <w:p>
       <w:r>
@@ -2990,19 +3238,11 @@
       <w:r>
         <w:t xml:space="preserve">The </w:t>
       </w:r>
-      <w:proofErr w:type="spellStart"/>
-      <w:r>
-        <w:rPr>
-          <w:b/>
-        </w:rPr>
-        <w:t>ApplicationServer</w:t>
-      </w:r>
-      <w:proofErr w:type="spellEnd"/>
-      <w:r>
-        <w:rPr>
-          <w:b/>
-        </w:rPr>
-        <w:t xml:space="preserve"> </w:t>
+      <w:r>
+        <w:rPr>
+          <w:b/>
+        </w:rPr>
+        <w:t xml:space="preserve">ApplicationServer </w:t>
       </w:r>
       <w:r>
         <w:t>actor will be notified of this submission and the use case “</w:t>
@@ -3020,32 +3260,85 @@
     <w:p>
       <w:pPr>
         <w:rPr>
-          <w:smallCaps/>
-          <w:sz w:val="28"/>
-          <w:szCs w:val="28"/>
-        </w:rPr>
-      </w:pPr>
-      <w:r>
-        <w:br w:type="page"/>
+          <w:b/>
+        </w:rPr>
+      </w:pPr>
+      <w:r>
+        <w:rPr>
+          <w:b/>
+        </w:rPr>
+        <w:t>Extensions:</w:t>
+      </w:r>
+    </w:p>
+    <w:p>
+      <w:pPr>
+        <w:pStyle w:val="ListParagraph"/>
+        <w:numPr>
+          <w:ilvl w:val="0"/>
+          <w:numId w:val="18"/>
+        </w:numPr>
+      </w:pPr>
+      <w:r>
+        <w:t>At any time, if the user has decided they do not want to ask a question anymore, they may simply use the cancel utility provided to do so.</w:t>
+      </w:r>
+    </w:p>
+    <w:p>
+      <w:r>
+        <w:rPr>
+          <w:b/>
+        </w:rPr>
+        <w:t>Exit</w:t>
+      </w:r>
+      <w:r>
+        <w:rPr>
+          <w:b/>
+        </w:rPr>
+        <w:t xml:space="preserve"> Condition: </w:t>
+      </w:r>
+      <w:r>
+        <w:t xml:space="preserve">The </w:t>
+      </w:r>
+      <w:r>
+        <w:t xml:space="preserve">user has successfully asked their question and it has been posted </w:t>
+      </w:r>
+      <w:r>
+        <w:rPr>
+          <w:b/>
+        </w:rPr>
+        <w:t xml:space="preserve">or </w:t>
+      </w:r>
+      <w:r>
+        <w:t>the user cancels the process by utilizing the built in cancel function.</w:t>
       </w:r>
     </w:p>
     <w:p>
       <w:pPr>
         <w:pStyle w:val="Heading2"/>
       </w:pPr>
-      <w:bookmarkStart w:id="13" w:name="_Toc402442535"/>
+      <w:bookmarkStart w:id="16" w:name="_Toc404261418"/>
       <w:r>
         <w:lastRenderedPageBreak/>
         <w:t>Scenario: Answer a question</w:t>
       </w:r>
-      <w:bookmarkEnd w:id="13"/>
-    </w:p>
-    <w:p>
-      <w:pPr>
-        <w:rPr>
-          <w:b/>
-        </w:rPr>
-      </w:pPr>
+      <w:bookmarkEnd w:id="16"/>
+    </w:p>
+    <w:p/>
+    <w:p>
+      <w:r>
+        <w:rPr>
+          <w:b/>
+        </w:rPr>
+        <w:t xml:space="preserve">Entry Condition: </w:t>
+      </w:r>
+      <w:r>
+        <w:t>The user has tapped “</w:t>
+      </w:r>
+      <w:r>
+        <w:t>answer</w:t>
+      </w:r>
+      <w:r>
+        <w:t xml:space="preserve"> a question” and thus made the request. The user must have proper authentication at this point in time.</w:t>
+      </w:r>
     </w:p>
     <w:p>
       <w:r>
@@ -3069,13 +3362,8 @@
         <w:t xml:space="preserve">Actor(s): </w:t>
       </w:r>
       <w:r>
-        <w:t xml:space="preserve">User, </w:t>
-      </w:r>
-      <w:proofErr w:type="spellStart"/>
-      <w:r>
-        <w:t>ApplicationServer</w:t>
-      </w:r>
-      <w:proofErr w:type="spellEnd"/>
+        <w:t>User, ApplicationServer</w:t>
+      </w:r>
     </w:p>
     <w:p>
       <w:r>
@@ -3177,14 +3465,27 @@
       <w:r>
         <w:t xml:space="preserve">The </w:t>
       </w:r>
-      <w:proofErr w:type="spellStart"/>
-      <w:r>
-        <w:rPr>
-          <w:b/>
-        </w:rPr>
-        <w:t>ApplicationServer</w:t>
-      </w:r>
-      <w:proofErr w:type="spellEnd"/>
+      <w:r>
+        <w:rPr>
+          <w:b/>
+        </w:rPr>
+        <w:t xml:space="preserve">ApplicationServer </w:t>
+      </w:r>
+      <w:r>
+        <w:t>actor will be notified of this submission and then the use case “</w:t>
+      </w:r>
+      <w:r>
+        <w:rPr>
+          <w:b/>
+        </w:rPr>
+        <w:t xml:space="preserve">Push </w:t>
+      </w:r>
+      <w:r>
+        <w:rPr>
+          <w:b/>
+        </w:rPr>
+        <w:t>an</w:t>
+      </w:r>
       <w:r>
         <w:rPr>
           <w:b/>
@@ -3192,27 +3493,6 @@
         <w:t xml:space="preserve"> </w:t>
       </w:r>
       <w:r>
-        <w:t>actor will be notified of this submission and then the use case “</w:t>
-      </w:r>
-      <w:r>
-        <w:rPr>
-          <w:b/>
-        </w:rPr>
-        <w:t xml:space="preserve">Push </w:t>
-      </w:r>
-      <w:r>
-        <w:rPr>
-          <w:b/>
-        </w:rPr>
-        <w:t>an</w:t>
-      </w:r>
-      <w:r>
-        <w:rPr>
-          <w:b/>
-        </w:rPr>
-        <w:t xml:space="preserve"> </w:t>
-      </w:r>
-      <w:r>
         <w:rPr>
           <w:b/>
         </w:rPr>
@@ -3230,23 +3510,110 @@
     </w:p>
     <w:p>
       <w:pPr>
+        <w:rPr>
+          <w:b/>
+        </w:rPr>
+      </w:pPr>
+      <w:r>
+        <w:rPr>
+          <w:b/>
+        </w:rPr>
+        <w:t>Extensions:</w:t>
+      </w:r>
+    </w:p>
+    <w:p>
+      <w:pPr>
+        <w:pStyle w:val="ListParagraph"/>
+        <w:numPr>
+          <w:ilvl w:val="0"/>
+          <w:numId w:val="19"/>
+        </w:numPr>
+      </w:pPr>
+      <w:r>
+        <w:t xml:space="preserve">At any time during the use case execution, the executing actor may choose to </w:t>
+      </w:r>
+      <w:r>
+        <w:t>use the cancel utility provided to terminate execution and thus not post an answer.</w:t>
+      </w:r>
+    </w:p>
+    <w:p>
+      <w:r>
+        <w:rPr>
+          <w:b/>
+        </w:rPr>
+        <w:t>Exit</w:t>
+      </w:r>
+      <w:r>
+        <w:rPr>
+          <w:b/>
+        </w:rPr>
+        <w:t xml:space="preserve"> Condition</w:t>
+      </w:r>
+      <w:r>
+        <w:rPr>
+          <w:b/>
+        </w:rPr>
+        <w:t xml:space="preserve">: </w:t>
+      </w:r>
+      <w:r>
+        <w:t xml:space="preserve">The use case will successfully end when the user has posted an answer successfully and the server has acknowledged it </w:t>
+      </w:r>
+      <w:r>
+        <w:rPr>
+          <w:b/>
+        </w:rPr>
+        <w:t xml:space="preserve">or </w:t>
+      </w:r>
+      <w:r>
+        <w:t>the user has used the cancel extension to terminate answering the question.</w:t>
+      </w:r>
+    </w:p>
+    <w:p>
+      <w:pPr>
+        <w:rPr>
+          <w:smallCaps/>
+          <w:sz w:val="28"/>
+          <w:szCs w:val="28"/>
+        </w:rPr>
+      </w:pPr>
+      <w:r>
+        <w:br w:type="page"/>
+      </w:r>
+    </w:p>
+    <w:p>
+      <w:pPr>
         <w:pStyle w:val="Heading2"/>
       </w:pPr>
-      <w:bookmarkStart w:id="14" w:name="_Toc402442536"/>
-      <w:r>
+      <w:bookmarkStart w:id="17" w:name="_Toc404261419"/>
+      <w:r>
+        <w:lastRenderedPageBreak/>
         <w:t>Scenario: Check</w:t>
       </w:r>
       <w:r>
         <w:t xml:space="preserve"> a question</w:t>
       </w:r>
-      <w:bookmarkEnd w:id="14"/>
-    </w:p>
-    <w:p>
-      <w:pPr>
-        <w:rPr>
-          <w:b/>
-        </w:rPr>
-      </w:pPr>
+      <w:bookmarkEnd w:id="17"/>
+    </w:p>
+    <w:p>
+      <w:pPr>
+        <w:rPr>
+          <w:b/>
+        </w:rPr>
+      </w:pPr>
+    </w:p>
+    <w:p>
+      <w:r>
+        <w:rPr>
+          <w:b/>
+        </w:rPr>
+        <w:t xml:space="preserve">Entry Condition: </w:t>
+      </w:r>
+      <w:r>
+        <w:t>The user has selected an action that would require viewing a question</w:t>
+      </w:r>
+      <w:r>
+        <w:t xml:space="preserve"> and thus made the request. The user must have proper authentication at this point in time.</w:t>
+      </w:r>
     </w:p>
     <w:p>
       <w:r>
@@ -3273,13 +3640,8 @@
         <w:t xml:space="preserve">Actor(s): </w:t>
       </w:r>
       <w:r>
-        <w:t xml:space="preserve">User, </w:t>
-      </w:r>
-      <w:proofErr w:type="spellStart"/>
-      <w:r>
-        <w:t>ApplicationServer</w:t>
-      </w:r>
-      <w:proofErr w:type="spellEnd"/>
+        <w:t>User, ApplicationServer</w:t>
+      </w:r>
     </w:p>
     <w:p>
       <w:r>
@@ -3385,6 +3747,24 @@
         <w:t xml:space="preserve"> or other administrative utilities.</w:t>
       </w:r>
     </w:p>
+    <w:p/>
+    <w:p>
+      <w:r>
+        <w:rPr>
+          <w:b/>
+        </w:rPr>
+        <w:t>Exit</w:t>
+      </w:r>
+      <w:r>
+        <w:rPr>
+          <w:b/>
+        </w:rPr>
+        <w:t xml:space="preserve"> Condition: </w:t>
+      </w:r>
+      <w:r>
+        <w:t>If the user UI with all the question interface has been successfully loaded, the use case will exit and the user will be able to interface with the UI to perform additional use cases.</w:t>
+      </w:r>
+    </w:p>
     <w:p>
       <w:pPr>
         <w:rPr>
@@ -3401,19 +3781,30 @@
       <w:pPr>
         <w:pStyle w:val="Heading2"/>
       </w:pPr>
-      <w:bookmarkStart w:id="15" w:name="_Toc402442537"/>
+      <w:bookmarkStart w:id="18" w:name="_Toc404261420"/>
       <w:r>
         <w:lastRenderedPageBreak/>
         <w:t>Scenario: Login and setup</w:t>
       </w:r>
-      <w:bookmarkEnd w:id="15"/>
-    </w:p>
-    <w:p>
-      <w:pPr>
-        <w:rPr>
-          <w:b/>
-        </w:rPr>
-      </w:pPr>
+      <w:bookmarkEnd w:id="18"/>
+    </w:p>
+    <w:p>
+      <w:pPr>
+        <w:rPr>
+          <w:b/>
+        </w:rPr>
+      </w:pPr>
+    </w:p>
+    <w:p>
+      <w:r>
+        <w:rPr>
+          <w:b/>
+        </w:rPr>
+        <w:t xml:space="preserve">Entry Condition: </w:t>
+      </w:r>
+      <w:r>
+        <w:t>The user has entered the application for the first time – this use case runs immediately.</w:t>
+      </w:r>
     </w:p>
     <w:p>
       <w:r>
@@ -3434,13 +3825,8 @@
         <w:t xml:space="preserve">Actor(s): </w:t>
       </w:r>
       <w:r>
-        <w:t xml:space="preserve">User, </w:t>
-      </w:r>
-      <w:proofErr w:type="spellStart"/>
-      <w:r>
-        <w:t>ApplicationServer</w:t>
-      </w:r>
-      <w:proofErr w:type="spellEnd"/>
+        <w:t>User, ApplicationServer</w:t>
+      </w:r>
     </w:p>
     <w:p>
       <w:r>
@@ -3492,21 +3878,8 @@
         </w:numPr>
       </w:pPr>
       <w:r>
-        <w:t>The user will select their ”</w:t>
-      </w:r>
-      <w:proofErr w:type="spellStart"/>
-      <w:r>
-        <w:t>MyLaurier</w:t>
-      </w:r>
-      <w:proofErr w:type="spellEnd"/>
-      <w:r>
-        <w:t xml:space="preserve">” e-mail and authenticate using Google </w:t>
-      </w:r>
-      <w:proofErr w:type="spellStart"/>
-      <w:r>
-        <w:t>OAuth</w:t>
-      </w:r>
-      <w:proofErr w:type="spellEnd"/>
+        <w:t>The user will select their ”MyLaurier” e-mail and authenticate using Google OAuth</w:t>
+      </w:r>
     </w:p>
     <w:p>
       <w:pPr>
@@ -3546,20 +3919,91 @@
     </w:p>
     <w:p>
       <w:pPr>
+        <w:rPr>
+          <w:b/>
+        </w:rPr>
+      </w:pPr>
+      <w:r>
+        <w:rPr>
+          <w:b/>
+        </w:rPr>
+        <w:t>Extensions:</w:t>
+      </w:r>
+    </w:p>
+    <w:p>
+      <w:pPr>
+        <w:pStyle w:val="ListParagraph"/>
+        <w:numPr>
+          <w:ilvl w:val="0"/>
+          <w:numId w:val="20"/>
+        </w:numPr>
+      </w:pPr>
+      <w:r>
+        <w:t>If at any point the user cannot authenticate properly, they may say so using the “Cancel” function and return to Step 1 of the use case allowing them to try again with different user credentials / usernames.</w:t>
+      </w:r>
+    </w:p>
+    <w:p>
+      <w:r>
+        <w:rPr>
+          <w:b/>
+        </w:rPr>
+        <w:t>Exit</w:t>
+      </w:r>
+      <w:r>
+        <w:rPr>
+          <w:b/>
+        </w:rPr>
+        <w:t xml:space="preserve"> Condition: </w:t>
+      </w:r>
+      <w:r>
+        <w:t>The user has successfully a</w:t>
+      </w:r>
+      <w:r>
+        <w:t>s</w:t>
+      </w:r>
+      <w:r>
+        <w:t xml:space="preserve">uthenticated </w:t>
+      </w:r>
+      <w:r>
+        <w:t>and logged in. The user will exit this use case and it will not flagged for invocation again.</w:t>
+      </w:r>
+    </w:p>
+    <w:p>
+      <w:r>
+        <w:br w:type="page"/>
+      </w:r>
+    </w:p>
+    <w:p>
+      <w:pPr>
         <w:pStyle w:val="Heading2"/>
       </w:pPr>
-      <w:bookmarkStart w:id="16" w:name="_Toc402442538"/>
-      <w:r>
+      <w:bookmarkStart w:id="19" w:name="_Toc404261421"/>
+      <w:r>
+        <w:lastRenderedPageBreak/>
         <w:t>Scenario: Check notifications</w:t>
       </w:r>
-      <w:bookmarkEnd w:id="16"/>
-    </w:p>
-    <w:p>
-      <w:pPr>
-        <w:rPr>
-          <w:b/>
-        </w:rPr>
-      </w:pPr>
+      <w:bookmarkEnd w:id="19"/>
+    </w:p>
+    <w:p/>
+    <w:p>
+      <w:r>
+        <w:rPr>
+          <w:b/>
+        </w:rPr>
+        <w:t xml:space="preserve">Entry Condition: </w:t>
+      </w:r>
+      <w:r>
+        <w:t xml:space="preserve">The user has received a notification from a source (most likely their </w:t>
+      </w:r>
+      <w:r>
+        <w:rPr>
+          <w:b/>
+        </w:rPr>
+        <w:t xml:space="preserve">notification tray) </w:t>
+      </w:r>
+      <w:r>
+        <w:t>and has selected it. They want to view their notifications.</w:t>
+      </w:r>
     </w:p>
     <w:p>
       <w:r>
@@ -3703,6 +4147,29 @@
       </w:r>
     </w:p>
     <w:p>
+      <w:r>
+        <w:rPr>
+          <w:b/>
+        </w:rPr>
+        <w:t>Exit</w:t>
+      </w:r>
+      <w:r>
+        <w:rPr>
+          <w:b/>
+        </w:rPr>
+        <w:t xml:space="preserve"> Condition: </w:t>
+      </w:r>
+      <w:r>
+        <w:t>The user will see a UI</w:t>
+      </w:r>
+      <w:r>
+        <w:t xml:space="preserve"> </w:t>
+      </w:r>
+      <w:r>
+        <w:t>that represents the flow described above. They may interact with the UI to invoke other use cases.</w:t>
+      </w:r>
+    </w:p>
+    <w:p>
       <w:pPr>
         <w:rPr>
           <w:sz w:val="36"/>
@@ -3714,6 +4181,13 @@
           <w:sz w:val="36"/>
           <w:szCs w:val="36"/>
         </w:rPr>
+        <w:t xml:space="preserve"> </w:t>
+      </w:r>
+      <w:r>
+        <w:rPr>
+          <w:sz w:val="36"/>
+          <w:szCs w:val="36"/>
+        </w:rPr>
         <w:br w:type="page"/>
       </w:r>
     </w:p>
@@ -3721,7 +4195,7 @@
       <w:pPr>
         <w:pStyle w:val="Heading2"/>
       </w:pPr>
-      <w:bookmarkStart w:id="17" w:name="_Toc402442539"/>
+      <w:bookmarkStart w:id="20" w:name="_Toc404261422"/>
       <w:r>
         <w:lastRenderedPageBreak/>
         <w:t xml:space="preserve">Scenario: </w:t>
@@ -3732,14 +4206,31 @@
       <w:r>
         <w:t xml:space="preserve"> a question</w:t>
       </w:r>
-      <w:bookmarkEnd w:id="17"/>
-    </w:p>
-    <w:p>
-      <w:pPr>
-        <w:rPr>
-          <w:b/>
-        </w:rPr>
-      </w:pPr>
+      <w:bookmarkEnd w:id="20"/>
+    </w:p>
+    <w:p>
+      <w:pPr>
+        <w:rPr>
+          <w:b/>
+        </w:rPr>
+      </w:pPr>
+    </w:p>
+    <w:p>
+      <w:r>
+        <w:rPr>
+          <w:b/>
+        </w:rPr>
+        <w:t xml:space="preserve">Entry Condition: </w:t>
+      </w:r>
+      <w:r>
+        <w:t xml:space="preserve">The server has received a question and needs to distribute it. This is invoked when the server has </w:t>
+      </w:r>
+      <w:r>
+        <w:t>received</w:t>
+      </w:r>
+      <w:r>
+        <w:t xml:space="preserve"> and began processing.</w:t>
+      </w:r>
     </w:p>
     <w:p>
       <w:r>
@@ -3768,11 +4259,9 @@
         </w:rPr>
         <w:t xml:space="preserve">Actor(s): </w:t>
       </w:r>
-      <w:proofErr w:type="spellStart"/>
       <w:r>
         <w:t>ApplicationServer</w:t>
       </w:r>
-      <w:proofErr w:type="spellEnd"/>
     </w:p>
     <w:p>
       <w:r>
@@ -3866,15 +4355,7 @@
         </w:numPr>
       </w:pPr>
       <w:r>
-        <w:t xml:space="preserve">A timer will be set for a later interval to re-execute this use case for the same question </w:t>
-      </w:r>
-      <w:proofErr w:type="gramStart"/>
-      <w:r>
-        <w:t>If</w:t>
-      </w:r>
-      <w:proofErr w:type="gramEnd"/>
-      <w:r>
-        <w:t xml:space="preserve"> an answer has not been received</w:t>
+        <w:t>A timer will be set for a later interval to re-execute this use case for the same question If an answer has not been received</w:t>
       </w:r>
       <w:r>
         <w:tab/>
@@ -3886,25 +4367,137 @@
     </w:p>
     <w:p>
       <w:pPr>
-        <w:ind w:left="450"/>
-      </w:pPr>
+        <w:rPr>
+          <w:b/>
+        </w:rPr>
+      </w:pPr>
+      <w:r>
+        <w:rPr>
+          <w:b/>
+        </w:rPr>
+        <w:t>Extensions:</w:t>
+      </w:r>
+    </w:p>
+    <w:p>
+      <w:pPr>
+        <w:pStyle w:val="ListParagraph"/>
+        <w:numPr>
+          <w:ilvl w:val="0"/>
+          <w:numId w:val="21"/>
+        </w:numPr>
+      </w:pPr>
+      <w:r>
+        <w:t xml:space="preserve">If </w:t>
+      </w:r>
+      <w:r>
+        <w:t>a</w:t>
+      </w:r>
+      <w:r>
+        <w:t xml:space="preserve"> user is not available for some reason (such as network connectivity issues or the phone is off), </w:t>
+      </w:r>
+      <w:r>
+        <w:t xml:space="preserve">the process should be suspended and start back at </w:t>
+      </w:r>
+      <w:r>
+        <w:rPr>
+          <w:b/>
+        </w:rPr>
+        <w:t xml:space="preserve">1 </w:t>
+      </w:r>
+      <w:r>
+        <w:t>when the user is available again. This is to satisfy the functional requirements.</w:t>
+      </w:r>
+    </w:p>
+    <w:p>
+      <w:r>
+        <w:rPr>
+          <w:b/>
+        </w:rPr>
+        <w:t>Exit</w:t>
+      </w:r>
+      <w:r>
+        <w:rPr>
+          <w:b/>
+        </w:rPr>
+        <w:t xml:space="preserve"> Condition: </w:t>
+      </w:r>
+      <w:r>
+        <w:t xml:space="preserve">The server </w:t>
+      </w:r>
+      <w:r>
+        <w:t xml:space="preserve">has sent the question successfully </w:t>
+      </w:r>
+      <w:r>
+        <w:rPr>
+          <w:b/>
+        </w:rPr>
+        <w:t xml:space="preserve">or </w:t>
+      </w:r>
+      <w:r>
+        <w:t xml:space="preserve">the state has been suspended and queued again. </w:t>
+      </w:r>
+    </w:p>
+    <w:p>
+      <w:pPr>
+        <w:rPr>
+          <w:smallCaps/>
+          <w:sz w:val="28"/>
+          <w:szCs w:val="28"/>
+        </w:rPr>
+      </w:pPr>
+      <w:r>
+        <w:br w:type="page"/>
+      </w:r>
     </w:p>
     <w:p>
       <w:pPr>
         <w:pStyle w:val="Heading2"/>
       </w:pPr>
-      <w:bookmarkStart w:id="18" w:name="_Toc402442540"/>
-      <w:r>
+      <w:bookmarkStart w:id="21" w:name="_Toc404261423"/>
+      <w:r>
+        <w:lastRenderedPageBreak/>
         <w:t>Scenario: Push an answer</w:t>
       </w:r>
-      <w:bookmarkEnd w:id="18"/>
-    </w:p>
-    <w:p>
-      <w:pPr>
-        <w:rPr>
-          <w:b/>
-        </w:rPr>
-      </w:pPr>
+      <w:bookmarkEnd w:id="21"/>
+    </w:p>
+    <w:p>
+      <w:pPr>
+        <w:rPr>
+          <w:b/>
+        </w:rPr>
+      </w:pPr>
+    </w:p>
+    <w:p>
+      <w:r>
+        <w:rPr>
+          <w:b/>
+        </w:rPr>
+        <w:t>Entry</w:t>
+      </w:r>
+      <w:r>
+        <w:rPr>
+          <w:b/>
+        </w:rPr>
+        <w:t xml:space="preserve"> Condition: </w:t>
+      </w:r>
+      <w:r>
+        <w:t xml:space="preserve">The server has </w:t>
+      </w:r>
+      <w:r>
+        <w:t xml:space="preserve">been </w:t>
+      </w:r>
+      <w:r>
+        <w:t xml:space="preserve">sent the </w:t>
+      </w:r>
+      <w:r>
+        <w:t>answer</w:t>
+      </w:r>
+      <w:r>
+        <w:t xml:space="preserve"> </w:t>
+      </w:r>
+      <w:r>
+        <w:t>and is ready to distribute this.</w:t>
+      </w:r>
     </w:p>
     <w:p>
       <w:r>
@@ -3930,11 +4523,9 @@
         </w:rPr>
         <w:t xml:space="preserve">Actor(s): </w:t>
       </w:r>
-      <w:proofErr w:type="spellStart"/>
       <w:r>
         <w:t>ApplicationServer</w:t>
       </w:r>
-      <w:proofErr w:type="spellEnd"/>
     </w:p>
     <w:p>
       <w:r>
@@ -3992,6 +4583,72 @@
     <w:p>
       <w:pPr>
         <w:rPr>
+          <w:b/>
+        </w:rPr>
+      </w:pPr>
+      <w:r>
+        <w:rPr>
+          <w:b/>
+        </w:rPr>
+        <w:t>Extensions:</w:t>
+      </w:r>
+    </w:p>
+    <w:p>
+      <w:pPr>
+        <w:pStyle w:val="ListParagraph"/>
+        <w:numPr>
+          <w:ilvl w:val="0"/>
+          <w:numId w:val="22"/>
+        </w:numPr>
+      </w:pPr>
+      <w:r>
+        <w:t xml:space="preserve">If a user is not available for some reason (such as network connectivity issues or the phone is off), the process should be suspended and start back at </w:t>
+      </w:r>
+      <w:r>
+        <w:rPr>
+          <w:b/>
+        </w:rPr>
+        <w:t xml:space="preserve">1 </w:t>
+      </w:r>
+      <w:r>
+        <w:t>when the user is available again. This is to satisfy the functional requirements.</w:t>
+      </w:r>
+    </w:p>
+    <w:p>
+      <w:r>
+        <w:rPr>
+          <w:b/>
+        </w:rPr>
+        <w:t>Exit</w:t>
+      </w:r>
+      <w:r>
+        <w:rPr>
+          <w:b/>
+        </w:rPr>
+        <w:t xml:space="preserve"> Condition: </w:t>
+      </w:r>
+      <w:r>
+        <w:t xml:space="preserve">The server has sent the </w:t>
+      </w:r>
+      <w:r>
+        <w:t>answer</w:t>
+      </w:r>
+      <w:r>
+        <w:t xml:space="preserve"> successfully </w:t>
+      </w:r>
+      <w:r>
+        <w:rPr>
+          <w:b/>
+        </w:rPr>
+        <w:t xml:space="preserve">or </w:t>
+      </w:r>
+      <w:r>
+        <w:t xml:space="preserve">the state has been suspended and queued again. </w:t>
+      </w:r>
+    </w:p>
+    <w:p>
+      <w:pPr>
+        <w:rPr>
           <w:sz w:val="36"/>
           <w:szCs w:val="36"/>
         </w:rPr>
@@ -4008,19 +4665,24 @@
       <w:pPr>
         <w:pStyle w:val="Heading2"/>
       </w:pPr>
-      <w:bookmarkStart w:id="19" w:name="_Toc402442541"/>
+      <w:bookmarkStart w:id="22" w:name="_Toc404261424"/>
       <w:r>
         <w:lastRenderedPageBreak/>
         <w:t>Scenario: Update profile</w:t>
       </w:r>
-      <w:bookmarkEnd w:id="19"/>
-    </w:p>
-    <w:p>
-      <w:pPr>
-        <w:rPr>
-          <w:b/>
-        </w:rPr>
-      </w:pPr>
+      <w:bookmarkEnd w:id="22"/>
+    </w:p>
+    <w:p/>
+    <w:p>
+      <w:r>
+        <w:rPr>
+          <w:b/>
+        </w:rPr>
+        <w:t xml:space="preserve">Entry Condition: </w:t>
+      </w:r>
+      <w:r>
+        <w:t>The user selected the “Profile” icon and thus made a request to the server to change some profile data.</w:t>
+      </w:r>
     </w:p>
     <w:p>
       <w:r>
@@ -4055,11 +4717,9 @@
         </w:rPr>
         <w:t xml:space="preserve">, </w:t>
       </w:r>
-      <w:proofErr w:type="spellStart"/>
       <w:r>
         <w:t>ApplicationServer</w:t>
       </w:r>
-      <w:proofErr w:type="spellEnd"/>
     </w:p>
     <w:p>
       <w:r>
@@ -4182,20 +4842,84 @@
     </w:p>
     <w:p>
       <w:pPr>
+        <w:rPr>
+          <w:b/>
+        </w:rPr>
+      </w:pPr>
+    </w:p>
+    <w:p>
+      <w:r>
+        <w:rPr>
+          <w:b/>
+        </w:rPr>
+        <w:t>Exit</w:t>
+      </w:r>
+      <w:r>
+        <w:rPr>
+          <w:b/>
+        </w:rPr>
+        <w:t xml:space="preserve"> Condition: </w:t>
+      </w:r>
+      <w:r>
+        <w:t xml:space="preserve">The </w:t>
+      </w:r>
+      <w:r>
+        <w:t>user has decided they are content with their changes and have clicked “</w:t>
+      </w:r>
+      <w:r>
+        <w:t>Submit”</w:t>
+      </w:r>
+      <w:r>
+        <w:t xml:space="preserve"> then this use case terminates.</w:t>
+      </w:r>
+    </w:p>
+    <w:p>
+      <w:pPr>
+        <w:rPr>
+          <w:b/>
+        </w:rPr>
+      </w:pPr>
+      <w:r>
+        <w:rPr>
+          <w:b/>
+        </w:rPr>
+        <w:br w:type="page"/>
+      </w:r>
+    </w:p>
+    <w:p>
+      <w:pPr>
         <w:pStyle w:val="Heading2"/>
       </w:pPr>
-      <w:bookmarkStart w:id="20" w:name="_Toc402442542"/>
-      <w:r>
+      <w:bookmarkStart w:id="23" w:name="_Toc404261425"/>
+      <w:r>
+        <w:lastRenderedPageBreak/>
         <w:t>Scenario: Reporting a question</w:t>
       </w:r>
-      <w:bookmarkEnd w:id="20"/>
-    </w:p>
-    <w:p>
-      <w:pPr>
-        <w:rPr>
-          <w:b/>
-        </w:rPr>
-      </w:pPr>
+      <w:bookmarkEnd w:id="23"/>
+    </w:p>
+    <w:p>
+      <w:pPr>
+        <w:rPr>
+          <w:b/>
+        </w:rPr>
+      </w:pPr>
+    </w:p>
+    <w:p>
+      <w:r>
+        <w:rPr>
+          <w:b/>
+        </w:rPr>
+        <w:t>Entry</w:t>
+      </w:r>
+      <w:r>
+        <w:rPr>
+          <w:b/>
+        </w:rPr>
+        <w:t xml:space="preserve"> Condition: </w:t>
+      </w:r>
+      <w:r>
+        <w:t>The user is viewing a question and has selected “Report” as they have decided they have been inappropriate material for the application.</w:t>
+      </w:r>
     </w:p>
     <w:p>
       <w:r>
@@ -4233,11 +4957,9 @@
         </w:rPr>
         <w:t xml:space="preserve">, </w:t>
       </w:r>
-      <w:proofErr w:type="spellStart"/>
       <w:r>
         <w:t>ApplicationServer</w:t>
       </w:r>
-      <w:proofErr w:type="spellEnd"/>
     </w:p>
     <w:p>
       <w:r>
@@ -4336,6 +5058,80 @@
       <w:r>
         <w:t>The user returns to the question view.</w:t>
       </w:r>
+    </w:p>
+    <w:p/>
+    <w:p>
+      <w:pPr>
+        <w:rPr>
+          <w:b/>
+        </w:rPr>
+      </w:pPr>
+      <w:r>
+        <w:rPr>
+          <w:b/>
+        </w:rPr>
+        <w:t>Extensions:</w:t>
+      </w:r>
+    </w:p>
+    <w:p>
+      <w:pPr>
+        <w:pStyle w:val="ListParagraph"/>
+        <w:numPr>
+          <w:ilvl w:val="0"/>
+          <w:numId w:val="23"/>
+        </w:numPr>
+      </w:pPr>
+      <w:r>
+        <w:t>If the user changes their mind at any time, they may use the cancel functionality to do so that is provided as a “Cancel” button.</w:t>
+      </w:r>
+    </w:p>
+    <w:p>
+      <w:r>
+        <w:rPr>
+          <w:b/>
+        </w:rPr>
+        <w:t>Exit</w:t>
+      </w:r>
+      <w:r>
+        <w:rPr>
+          <w:b/>
+        </w:rPr>
+        <w:t xml:space="preserve"> Condition: </w:t>
+      </w:r>
+      <w:r>
+        <w:t xml:space="preserve">The user has </w:t>
+      </w:r>
+      <w:r>
+        <w:t>successfully</w:t>
+      </w:r>
+      <w:r>
+        <w:t xml:space="preserve"> submitted a report abuse</w:t>
+      </w:r>
+      <w:r>
+        <w:t xml:space="preserve"> </w:t>
+      </w:r>
+      <w:r>
+        <w:rPr>
+          <w:b/>
+        </w:rPr>
+        <w:t xml:space="preserve">or </w:t>
+      </w:r>
+      <w:r>
+        <w:t xml:space="preserve">the user has decided they no longer want to submit by making use of the </w:t>
+      </w:r>
+      <w:r>
+        <w:rPr>
+          <w:i/>
+        </w:rPr>
+        <w:t xml:space="preserve">Cancel </w:t>
+      </w:r>
+      <w:r>
+        <w:rPr>
+          <w:b/>
+          <w:i/>
+        </w:rPr>
+        <w:t xml:space="preserve">extension. </w:t>
+      </w:r>
       <w:r>
         <w:br w:type="page"/>
       </w:r>
@@ -4344,19 +5140,33 @@
       <w:pPr>
         <w:pStyle w:val="Heading2"/>
       </w:pPr>
-      <w:bookmarkStart w:id="21" w:name="_Toc402442543"/>
+      <w:bookmarkStart w:id="24" w:name="_Toc404261426"/>
       <w:r>
         <w:lastRenderedPageBreak/>
         <w:t>Scenario: Connection Down</w:t>
       </w:r>
-      <w:bookmarkEnd w:id="21"/>
-    </w:p>
-    <w:p>
-      <w:pPr>
-        <w:rPr>
-          <w:b/>
-        </w:rPr>
-      </w:pPr>
+      <w:bookmarkEnd w:id="24"/>
+    </w:p>
+    <w:p>
+      <w:pPr>
+        <w:rPr>
+          <w:b/>
+        </w:rPr>
+      </w:pPr>
+    </w:p>
+    <w:p>
+      <w:r>
+        <w:rPr>
+          <w:b/>
+        </w:rPr>
+        <w:t xml:space="preserve">Entry Condition: </w:t>
+      </w:r>
+      <w:r>
+        <w:t xml:space="preserve">The user </w:t>
+      </w:r>
+      <w:r>
+        <w:t>has initiated a request to the serer but their connection is down. This use case interrupts them.</w:t>
+      </w:r>
     </w:p>
     <w:p>
       <w:r>
@@ -4368,19 +5178,11 @@
       <w:r>
         <w:t xml:space="preserve">A user is using the application when the network connection is lost or the </w:t>
       </w:r>
-      <w:proofErr w:type="spellStart"/>
-      <w:r>
-        <w:rPr>
-          <w:b/>
-        </w:rPr>
-        <w:t>ApplicationServer</w:t>
-      </w:r>
-      <w:proofErr w:type="spellEnd"/>
-      <w:r>
-        <w:rPr>
-          <w:b/>
-        </w:rPr>
-        <w:t xml:space="preserve"> </w:t>
+      <w:r>
+        <w:rPr>
+          <w:b/>
+        </w:rPr>
+        <w:t xml:space="preserve">ApplicationServer </w:t>
       </w:r>
       <w:r>
         <w:t>could not be reached</w:t>
@@ -4397,13 +5199,8 @@
         <w:t xml:space="preserve">Actor(s): </w:t>
       </w:r>
       <w:r>
-        <w:t xml:space="preserve">User, </w:t>
-      </w:r>
-      <w:proofErr w:type="spellStart"/>
-      <w:r>
-        <w:t>ApplicationServer</w:t>
-      </w:r>
-      <w:proofErr w:type="spellEnd"/>
+        <w:t>User, ApplicationServer</w:t>
+      </w:r>
     </w:p>
     <w:p>
       <w:r>
@@ -4424,14 +5221,12 @@
       <w:r>
         <w:t xml:space="preserve">The student attempts to retrieve information or notifications from the </w:t>
       </w:r>
-      <w:proofErr w:type="spellStart"/>
       <w:r>
         <w:rPr>
           <w:b/>
         </w:rPr>
         <w:t>ApplicationServer</w:t>
       </w:r>
-      <w:proofErr w:type="spellEnd"/>
       <w:r>
         <w:t>.</w:t>
       </w:r>
@@ -4457,13 +5252,25 @@
         </w:numPr>
       </w:pPr>
       <w:r>
-        <w:t xml:space="preserve">The user will be presented with a toast/notification informing them that a connection could not be made and </w:t>
-      </w:r>
-      <w:r>
-        <w:t>an</w:t>
-      </w:r>
-      <w:r>
-        <w:t xml:space="preserve"> error code describing the situation in more detail.</w:t>
+        <w:t>The user will be presented with a toast/notification informing them that a connection could not be made and an error code describing the situation in more detail.</w:t>
+      </w:r>
+    </w:p>
+    <w:p/>
+    <w:p>
+      <w:r>
+        <w:rPr>
+          <w:b/>
+        </w:rPr>
+        <w:t>Exit</w:t>
+      </w:r>
+      <w:r>
+        <w:rPr>
+          <w:b/>
+        </w:rPr>
+        <w:t xml:space="preserve"> Condition: </w:t>
+      </w:r>
+      <w:r>
+        <w:t>The connection is restored at some point or the user aborts the request.</w:t>
       </w:r>
     </w:p>
     <w:p>
@@ -4475,12 +5282,12 @@
       <w:pPr>
         <w:pStyle w:val="Heading2"/>
       </w:pPr>
-      <w:bookmarkStart w:id="22" w:name="_Toc402442544"/>
+      <w:bookmarkStart w:id="25" w:name="_Toc404261427"/>
       <w:r>
         <w:lastRenderedPageBreak/>
         <w:t>Use Case Diagram</w:t>
       </w:r>
-      <w:bookmarkEnd w:id="22"/>
+      <w:bookmarkEnd w:id="25"/>
     </w:p>
     <w:p/>
     <w:p>
@@ -4556,7 +5363,7 @@
         <w:pStyle w:val="Heading1"/>
         <w:spacing w:line="240" w:lineRule="auto"/>
       </w:pPr>
-      <w:bookmarkStart w:id="23" w:name="_Toc402442545"/>
+      <w:bookmarkStart w:id="26" w:name="_Toc404261428"/>
       <w:r>
         <w:lastRenderedPageBreak/>
         <w:t xml:space="preserve">Team </w:t>
@@ -4570,7 +5377,7 @@
       <w:r>
         <w:t>anagement</w:t>
       </w:r>
-      <w:bookmarkEnd w:id="23"/>
+      <w:bookmarkEnd w:id="26"/>
     </w:p>
     <w:p>
       <w:pPr>
@@ -4582,11 +5389,11 @@
         <w:pStyle w:val="Heading2"/>
         <w:spacing w:line="240" w:lineRule="auto"/>
       </w:pPr>
-      <w:bookmarkStart w:id="24" w:name="_Toc402442546"/>
+      <w:bookmarkStart w:id="27" w:name="_Toc404261429"/>
       <w:r>
         <w:t>Development Organization</w:t>
       </w:r>
-      <w:bookmarkEnd w:id="24"/>
+      <w:bookmarkEnd w:id="27"/>
     </w:p>
     <w:p>
       <w:pPr>
@@ -4645,6 +5452,35 @@
       </w:r>
       <w:r>
         <w:t xml:space="preserve">will be difficult, so the team will be using bi-weekly (read: twice a week) meetings to organize information and sync up accordingly. By doing this, the product will be well known by each developer while maximizing our productivity output. </w:t>
+      </w:r>
+    </w:p>
+    <w:p>
+      <w:pPr>
+        <w:spacing w:line="240" w:lineRule="auto"/>
+      </w:pPr>
+      <w:r>
+        <w:t xml:space="preserve">For a more detailed documentation of everything completed for each team member, see the detailed </w:t>
+      </w:r>
+      <w:r>
+        <w:rPr>
+          <w:i/>
+        </w:rPr>
+        <w:t xml:space="preserve">Revision History </w:t>
+      </w:r>
+      <w:r>
+        <w:t xml:space="preserve">that is attached in the final documentation. </w:t>
+      </w:r>
+      <w:r>
+        <w:t xml:space="preserve">Each </w:t>
+      </w:r>
+      <w:r>
+        <w:t>developer</w:t>
+      </w:r>
+      <w:r>
+        <w:t xml:space="preserve"> will have done work </w:t>
+      </w:r>
+      <w:r>
+        <w:t>outside of the meetings which were coordinated together.</w:t>
       </w:r>
     </w:p>
     <w:p>
@@ -4664,12 +5500,12 @@
         <w:pStyle w:val="Heading2"/>
         <w:spacing w:line="240" w:lineRule="auto"/>
       </w:pPr>
-      <w:bookmarkStart w:id="25" w:name="_Toc402442547"/>
+      <w:bookmarkStart w:id="28" w:name="_Toc404261430"/>
       <w:r>
         <w:lastRenderedPageBreak/>
         <w:t>Timeline Management</w:t>
       </w:r>
-      <w:bookmarkEnd w:id="25"/>
+      <w:bookmarkEnd w:id="28"/>
     </w:p>
     <w:p>
       <w:pPr>
@@ -5192,12 +6028,12 @@
       <w:pPr>
         <w:pStyle w:val="Heading2"/>
       </w:pPr>
-      <w:bookmarkStart w:id="26" w:name="_Toc402442548"/>
+      <w:bookmarkStart w:id="29" w:name="_Toc404261431"/>
       <w:r>
         <w:lastRenderedPageBreak/>
         <w:t>Skill Matrix</w:t>
       </w:r>
-      <w:bookmarkEnd w:id="26"/>
+      <w:bookmarkEnd w:id="29"/>
     </w:p>
     <w:p>
       <w:pPr>
@@ -5225,20 +6061,20 @@
         <w:tblLook w:val="04A0" w:firstRow="1" w:lastRow="0" w:firstColumn="1" w:lastColumn="0" w:noHBand="0" w:noVBand="1"/>
       </w:tblPr>
       <w:tblGrid>
-        <w:gridCol w:w="2394"/>
-        <w:gridCol w:w="2394"/>
-        <w:gridCol w:w="2394"/>
-        <w:gridCol w:w="2394"/>
+        <w:gridCol w:w="2333"/>
+        <w:gridCol w:w="2333"/>
+        <w:gridCol w:w="2333"/>
+        <w:gridCol w:w="2333"/>
       </w:tblGrid>
       <w:tr>
         <w:trPr>
           <w:cnfStyle w:val="100000000000" w:firstRow="1" w:lastRow="0" w:firstColumn="0" w:lastColumn="0" w:oddVBand="0" w:evenVBand="0" w:oddHBand="0" w:evenHBand="0" w:firstRowFirstColumn="0" w:firstRowLastColumn="0" w:lastRowFirstColumn="0" w:lastRowLastColumn="0"/>
-          <w:trHeight w:val="1007"/>
+          <w:trHeight w:val="988"/>
         </w:trPr>
         <w:tc>
           <w:tcPr>
             <w:cnfStyle w:val="001000000000" w:firstRow="0" w:lastRow="0" w:firstColumn="1" w:lastColumn="0" w:oddVBand="0" w:evenVBand="0" w:oddHBand="0" w:evenHBand="0" w:firstRowFirstColumn="0" w:firstRowLastColumn="0" w:lastRowFirstColumn="0" w:lastRowLastColumn="0"/>
-            <w:tcW w:w="2394" w:type="dxa"/>
+            <w:tcW w:w="2333" w:type="dxa"/>
           </w:tcPr>
           <w:p>
             <w:pPr>
@@ -5257,7 +6093,7 @@
         </w:tc>
         <w:tc>
           <w:tcPr>
-            <w:tcW w:w="2394" w:type="dxa"/>
+            <w:tcW w:w="2333" w:type="dxa"/>
           </w:tcPr>
           <w:p>
             <w:pPr>
@@ -5274,7 +6110,7 @@
         </w:tc>
         <w:tc>
           <w:tcPr>
-            <w:tcW w:w="2394" w:type="dxa"/>
+            <w:tcW w:w="2333" w:type="dxa"/>
           </w:tcPr>
           <w:p>
             <w:pPr>
@@ -5291,7 +6127,7 @@
         </w:tc>
         <w:tc>
           <w:tcPr>
-            <w:tcW w:w="2394" w:type="dxa"/>
+            <w:tcW w:w="2333" w:type="dxa"/>
           </w:tcPr>
           <w:p>
             <w:pPr>
@@ -5302,25 +6138,20 @@
               <w:t>Colin</w:t>
             </w:r>
             <w:r>
-              <w:t xml:space="preserve"> </w:t>
-            </w:r>
-            <w:proofErr w:type="spellStart"/>
-            <w:r>
-              <w:t>Gidzinksi</w:t>
-            </w:r>
-            <w:proofErr w:type="spellEnd"/>
+              <w:t xml:space="preserve"> Gidzinksi</w:t>
+            </w:r>
           </w:p>
         </w:tc>
       </w:tr>
       <w:tr>
         <w:trPr>
           <w:cnfStyle w:val="000000100000" w:firstRow="0" w:lastRow="0" w:firstColumn="0" w:lastColumn="0" w:oddVBand="0" w:evenVBand="0" w:oddHBand="1" w:evenHBand="0" w:firstRowFirstColumn="0" w:firstRowLastColumn="0" w:lastRowFirstColumn="0" w:lastRowLastColumn="0"/>
-          <w:trHeight w:val="1007"/>
+          <w:trHeight w:val="988"/>
         </w:trPr>
         <w:tc>
           <w:tcPr>
             <w:cnfStyle w:val="001000000000" w:firstRow="0" w:lastRow="0" w:firstColumn="1" w:lastColumn="0" w:oddVBand="0" w:evenVBand="0" w:oddHBand="0" w:evenHBand="0" w:firstRowFirstColumn="0" w:firstRowLastColumn="0" w:lastRowFirstColumn="0" w:lastRowLastColumn="0"/>
-            <w:tcW w:w="2394" w:type="dxa"/>
+            <w:tcW w:w="2333" w:type="dxa"/>
             <w:tcBorders>
               <w:top w:val="none" w:sz="0" w:space="0" w:color="auto"/>
               <w:left w:val="none" w:sz="0" w:space="0" w:color="auto"/>
@@ -5335,7 +6166,7 @@
         </w:tc>
         <w:tc>
           <w:tcPr>
-            <w:tcW w:w="2394" w:type="dxa"/>
+            <w:tcW w:w="2333" w:type="dxa"/>
             <w:tcBorders>
               <w:top w:val="none" w:sz="0" w:space="0" w:color="auto"/>
               <w:bottom w:val="none" w:sz="0" w:space="0" w:color="auto"/>
@@ -5376,7 +6207,7 @@
         </w:tc>
         <w:tc>
           <w:tcPr>
-            <w:tcW w:w="2394" w:type="dxa"/>
+            <w:tcW w:w="2333" w:type="dxa"/>
             <w:tcBorders>
               <w:top w:val="none" w:sz="0" w:space="0" w:color="auto"/>
               <w:bottom w:val="none" w:sz="0" w:space="0" w:color="auto"/>
@@ -5407,7 +6238,7 @@
         </w:tc>
         <w:tc>
           <w:tcPr>
-            <w:tcW w:w="2394" w:type="dxa"/>
+            <w:tcW w:w="2333" w:type="dxa"/>
             <w:tcBorders>
               <w:top w:val="none" w:sz="0" w:space="0" w:color="auto"/>
               <w:bottom w:val="none" w:sz="0" w:space="0" w:color="auto"/>
@@ -5423,12 +6254,12 @@
       </w:tr>
       <w:tr>
         <w:trPr>
-          <w:trHeight w:val="1007"/>
+          <w:trHeight w:val="988"/>
         </w:trPr>
         <w:tc>
           <w:tcPr>
             <w:cnfStyle w:val="001000000000" w:firstRow="0" w:lastRow="0" w:firstColumn="1" w:lastColumn="0" w:oddVBand="0" w:evenVBand="0" w:oddHBand="0" w:evenHBand="0" w:firstRowFirstColumn="0" w:firstRowLastColumn="0" w:lastRowFirstColumn="0" w:lastRowLastColumn="0"/>
-            <w:tcW w:w="2394" w:type="dxa"/>
+            <w:tcW w:w="2333" w:type="dxa"/>
           </w:tcPr>
           <w:p>
             <w:r>
@@ -5438,7 +6269,7 @@
         </w:tc>
         <w:tc>
           <w:tcPr>
-            <w:tcW w:w="2394" w:type="dxa"/>
+            <w:tcW w:w="2333" w:type="dxa"/>
           </w:tcPr>
           <w:p>
             <w:pPr>
@@ -5480,7 +6311,7 @@
         </w:tc>
         <w:tc>
           <w:tcPr>
-            <w:tcW w:w="2394" w:type="dxa"/>
+            <w:tcW w:w="2333" w:type="dxa"/>
           </w:tcPr>
           <w:p>
             <w:pPr>
@@ -5490,7 +6321,7 @@
         </w:tc>
         <w:tc>
           <w:tcPr>
-            <w:tcW w:w="2394" w:type="dxa"/>
+            <w:tcW w:w="2333" w:type="dxa"/>
           </w:tcPr>
           <w:p>
             <w:pPr>
@@ -5518,12 +6349,12 @@
       <w:tr>
         <w:trPr>
           <w:cnfStyle w:val="000000100000" w:firstRow="0" w:lastRow="0" w:firstColumn="0" w:lastColumn="0" w:oddVBand="0" w:evenVBand="0" w:oddHBand="1" w:evenHBand="0" w:firstRowFirstColumn="0" w:firstRowLastColumn="0" w:lastRowFirstColumn="0" w:lastRowLastColumn="0"/>
-          <w:trHeight w:val="1007"/>
+          <w:trHeight w:val="988"/>
         </w:trPr>
         <w:tc>
           <w:tcPr>
             <w:cnfStyle w:val="001000000000" w:firstRow="0" w:lastRow="0" w:firstColumn="1" w:lastColumn="0" w:oddVBand="0" w:evenVBand="0" w:oddHBand="0" w:evenHBand="0" w:firstRowFirstColumn="0" w:firstRowLastColumn="0" w:lastRowFirstColumn="0" w:lastRowLastColumn="0"/>
-            <w:tcW w:w="2394" w:type="dxa"/>
+            <w:tcW w:w="2333" w:type="dxa"/>
             <w:tcBorders>
               <w:top w:val="none" w:sz="0" w:space="0" w:color="auto"/>
               <w:left w:val="none" w:sz="0" w:space="0" w:color="auto"/>
@@ -5538,7 +6369,7 @@
         </w:tc>
         <w:tc>
           <w:tcPr>
-            <w:tcW w:w="2394" w:type="dxa"/>
+            <w:tcW w:w="2333" w:type="dxa"/>
             <w:tcBorders>
               <w:top w:val="none" w:sz="0" w:space="0" w:color="auto"/>
               <w:bottom w:val="none" w:sz="0" w:space="0" w:color="auto"/>
@@ -5552,7 +6383,7 @@
         </w:tc>
         <w:tc>
           <w:tcPr>
-            <w:tcW w:w="2394" w:type="dxa"/>
+            <w:tcW w:w="2333" w:type="dxa"/>
             <w:tcBorders>
               <w:top w:val="none" w:sz="0" w:space="0" w:color="auto"/>
               <w:bottom w:val="none" w:sz="0" w:space="0" w:color="auto"/>
@@ -5566,7 +6397,7 @@
         </w:tc>
         <w:tc>
           <w:tcPr>
-            <w:tcW w:w="2394" w:type="dxa"/>
+            <w:tcW w:w="2333" w:type="dxa"/>
             <w:tcBorders>
               <w:top w:val="none" w:sz="0" w:space="0" w:color="auto"/>
               <w:bottom w:val="none" w:sz="0" w:space="0" w:color="auto"/>
@@ -5582,12 +6413,12 @@
       </w:tr>
       <w:tr>
         <w:trPr>
-          <w:trHeight w:val="1007"/>
+          <w:trHeight w:val="988"/>
         </w:trPr>
         <w:tc>
           <w:tcPr>
             <w:cnfStyle w:val="001000000000" w:firstRow="0" w:lastRow="0" w:firstColumn="1" w:lastColumn="0" w:oddVBand="0" w:evenVBand="0" w:oddHBand="0" w:evenHBand="0" w:firstRowFirstColumn="0" w:firstRowLastColumn="0" w:lastRowFirstColumn="0" w:lastRowLastColumn="0"/>
-            <w:tcW w:w="2394" w:type="dxa"/>
+            <w:tcW w:w="2333" w:type="dxa"/>
           </w:tcPr>
           <w:p>
             <w:r>
@@ -5597,7 +6428,7 @@
         </w:tc>
         <w:tc>
           <w:tcPr>
-            <w:tcW w:w="2394" w:type="dxa"/>
+            <w:tcW w:w="2333" w:type="dxa"/>
           </w:tcPr>
           <w:p>
             <w:pPr>
@@ -5623,7 +6454,7 @@
         </w:tc>
         <w:tc>
           <w:tcPr>
-            <w:tcW w:w="2394" w:type="dxa"/>
+            <w:tcW w:w="2333" w:type="dxa"/>
           </w:tcPr>
           <w:p>
             <w:pPr>
@@ -5650,7 +6481,7 @@
         </w:tc>
         <w:tc>
           <w:tcPr>
-            <w:tcW w:w="2394" w:type="dxa"/>
+            <w:tcW w:w="2333" w:type="dxa"/>
           </w:tcPr>
           <w:p>
             <w:pPr>
@@ -5694,12 +6525,12 @@
       <w:tr>
         <w:trPr>
           <w:cnfStyle w:val="000000100000" w:firstRow="0" w:lastRow="0" w:firstColumn="0" w:lastColumn="0" w:oddVBand="0" w:evenVBand="0" w:oddHBand="1" w:evenHBand="0" w:firstRowFirstColumn="0" w:firstRowLastColumn="0" w:lastRowFirstColumn="0" w:lastRowLastColumn="0"/>
-          <w:trHeight w:val="1007"/>
+          <w:trHeight w:val="988"/>
         </w:trPr>
         <w:tc>
           <w:tcPr>
             <w:cnfStyle w:val="001000000000" w:firstRow="0" w:lastRow="0" w:firstColumn="1" w:lastColumn="0" w:oddVBand="0" w:evenVBand="0" w:oddHBand="0" w:evenHBand="0" w:firstRowFirstColumn="0" w:firstRowLastColumn="0" w:lastRowFirstColumn="0" w:lastRowLastColumn="0"/>
-            <w:tcW w:w="2394" w:type="dxa"/>
+            <w:tcW w:w="2333" w:type="dxa"/>
             <w:tcBorders>
               <w:top w:val="none" w:sz="0" w:space="0" w:color="auto"/>
               <w:left w:val="none" w:sz="0" w:space="0" w:color="auto"/>
@@ -5714,7 +6545,7 @@
         </w:tc>
         <w:tc>
           <w:tcPr>
-            <w:tcW w:w="2394" w:type="dxa"/>
+            <w:tcW w:w="2333" w:type="dxa"/>
             <w:tcBorders>
               <w:top w:val="none" w:sz="0" w:space="0" w:color="auto"/>
               <w:bottom w:val="none" w:sz="0" w:space="0" w:color="auto"/>
@@ -5760,7 +6591,7 @@
         </w:tc>
         <w:tc>
           <w:tcPr>
-            <w:tcW w:w="2394" w:type="dxa"/>
+            <w:tcW w:w="2333" w:type="dxa"/>
             <w:tcBorders>
               <w:top w:val="none" w:sz="0" w:space="0" w:color="auto"/>
               <w:bottom w:val="none" w:sz="0" w:space="0" w:color="auto"/>
@@ -5774,7 +6605,7 @@
         </w:tc>
         <w:tc>
           <w:tcPr>
-            <w:tcW w:w="2394" w:type="dxa"/>
+            <w:tcW w:w="2333" w:type="dxa"/>
             <w:tcBorders>
               <w:top w:val="none" w:sz="0" w:space="0" w:color="auto"/>
               <w:bottom w:val="none" w:sz="0" w:space="0" w:color="auto"/>
@@ -5822,12 +6653,12 @@
       </w:tr>
       <w:tr>
         <w:trPr>
-          <w:trHeight w:val="1007"/>
+          <w:trHeight w:val="988"/>
         </w:trPr>
         <w:tc>
           <w:tcPr>
             <w:cnfStyle w:val="001000000000" w:firstRow="0" w:lastRow="0" w:firstColumn="1" w:lastColumn="0" w:oddVBand="0" w:evenVBand="0" w:oddHBand="0" w:evenHBand="0" w:firstRowFirstColumn="0" w:firstRowLastColumn="0" w:lastRowFirstColumn="0" w:lastRowLastColumn="0"/>
-            <w:tcW w:w="2394" w:type="dxa"/>
+            <w:tcW w:w="2333" w:type="dxa"/>
           </w:tcPr>
           <w:p>
             <w:r>
@@ -5837,7 +6668,7 @@
         </w:tc>
         <w:tc>
           <w:tcPr>
-            <w:tcW w:w="2394" w:type="dxa"/>
+            <w:tcW w:w="2333" w:type="dxa"/>
           </w:tcPr>
           <w:p>
             <w:pPr>
@@ -5847,7 +6678,7 @@
         </w:tc>
         <w:tc>
           <w:tcPr>
-            <w:tcW w:w="2394" w:type="dxa"/>
+            <w:tcW w:w="2333" w:type="dxa"/>
           </w:tcPr>
           <w:p>
             <w:pPr>
@@ -5857,7 +6688,7 @@
         </w:tc>
         <w:tc>
           <w:tcPr>
-            <w:tcW w:w="2394" w:type="dxa"/>
+            <w:tcW w:w="2333" w:type="dxa"/>
           </w:tcPr>
           <w:p>
             <w:pPr>
@@ -5901,12 +6732,12 @@
       <w:tr>
         <w:trPr>
           <w:cnfStyle w:val="000000100000" w:firstRow="0" w:lastRow="0" w:firstColumn="0" w:lastColumn="0" w:oddVBand="0" w:evenVBand="0" w:oddHBand="1" w:evenHBand="0" w:firstRowFirstColumn="0" w:firstRowLastColumn="0" w:lastRowFirstColumn="0" w:lastRowLastColumn="0"/>
-          <w:trHeight w:val="1007"/>
+          <w:trHeight w:val="988"/>
         </w:trPr>
         <w:tc>
           <w:tcPr>
             <w:cnfStyle w:val="001000000000" w:firstRow="0" w:lastRow="0" w:firstColumn="1" w:lastColumn="0" w:oddVBand="0" w:evenVBand="0" w:oddHBand="0" w:evenHBand="0" w:firstRowFirstColumn="0" w:firstRowLastColumn="0" w:lastRowFirstColumn="0" w:lastRowLastColumn="0"/>
-            <w:tcW w:w="2394" w:type="dxa"/>
+            <w:tcW w:w="2333" w:type="dxa"/>
             <w:tcBorders>
               <w:top w:val="none" w:sz="0" w:space="0" w:color="auto"/>
               <w:left w:val="none" w:sz="0" w:space="0" w:color="auto"/>
@@ -5921,7 +6752,7 @@
         </w:tc>
         <w:tc>
           <w:tcPr>
-            <w:tcW w:w="2394" w:type="dxa"/>
+            <w:tcW w:w="2333" w:type="dxa"/>
             <w:tcBorders>
               <w:top w:val="none" w:sz="0" w:space="0" w:color="auto"/>
               <w:bottom w:val="none" w:sz="0" w:space="0" w:color="auto"/>
@@ -5967,7 +6798,7 @@
         </w:tc>
         <w:tc>
           <w:tcPr>
-            <w:tcW w:w="2394" w:type="dxa"/>
+            <w:tcW w:w="2333" w:type="dxa"/>
             <w:tcBorders>
               <w:top w:val="none" w:sz="0" w:space="0" w:color="auto"/>
               <w:bottom w:val="none" w:sz="0" w:space="0" w:color="auto"/>
@@ -5998,7 +6829,7 @@
         </w:tc>
         <w:tc>
           <w:tcPr>
-            <w:tcW w:w="2394" w:type="dxa"/>
+            <w:tcW w:w="2333" w:type="dxa"/>
             <w:tcBorders>
               <w:top w:val="none" w:sz="0" w:space="0" w:color="auto"/>
               <w:bottom w:val="none" w:sz="0" w:space="0" w:color="auto"/>
@@ -6014,12 +6845,12 @@
       </w:tr>
       <w:tr>
         <w:trPr>
-          <w:trHeight w:val="1007"/>
+          <w:trHeight w:val="988"/>
         </w:trPr>
         <w:tc>
           <w:tcPr>
             <w:cnfStyle w:val="001000000000" w:firstRow="0" w:lastRow="0" w:firstColumn="1" w:lastColumn="0" w:oddVBand="0" w:evenVBand="0" w:oddHBand="0" w:evenHBand="0" w:firstRowFirstColumn="0" w:firstRowLastColumn="0" w:lastRowFirstColumn="0" w:lastRowLastColumn="0"/>
-            <w:tcW w:w="2394" w:type="dxa"/>
+            <w:tcW w:w="2333" w:type="dxa"/>
           </w:tcPr>
           <w:p>
             <w:r>
@@ -6029,7 +6860,7 @@
         </w:tc>
         <w:tc>
           <w:tcPr>
-            <w:tcW w:w="2394" w:type="dxa"/>
+            <w:tcW w:w="2333" w:type="dxa"/>
           </w:tcPr>
           <w:p>
             <w:pPr>
@@ -6039,7 +6870,7 @@
         </w:tc>
         <w:tc>
           <w:tcPr>
-            <w:tcW w:w="2394" w:type="dxa"/>
+            <w:tcW w:w="2333" w:type="dxa"/>
           </w:tcPr>
           <w:p>
             <w:pPr>
@@ -6066,7 +6897,7 @@
         </w:tc>
         <w:tc>
           <w:tcPr>
-            <w:tcW w:w="2394" w:type="dxa"/>
+            <w:tcW w:w="2333" w:type="dxa"/>
           </w:tcPr>
           <w:p>
             <w:pPr>
@@ -6078,12 +6909,12 @@
       <w:tr>
         <w:trPr>
           <w:cnfStyle w:val="000000100000" w:firstRow="0" w:lastRow="0" w:firstColumn="0" w:lastColumn="0" w:oddVBand="0" w:evenVBand="0" w:oddHBand="1" w:evenHBand="0" w:firstRowFirstColumn="0" w:firstRowLastColumn="0" w:lastRowFirstColumn="0" w:lastRowLastColumn="0"/>
-          <w:trHeight w:val="1007"/>
+          <w:trHeight w:val="988"/>
         </w:trPr>
         <w:tc>
           <w:tcPr>
             <w:cnfStyle w:val="001000000000" w:firstRow="0" w:lastRow="0" w:firstColumn="1" w:lastColumn="0" w:oddVBand="0" w:evenVBand="0" w:oddHBand="0" w:evenHBand="0" w:firstRowFirstColumn="0" w:firstRowLastColumn="0" w:lastRowFirstColumn="0" w:lastRowLastColumn="0"/>
-            <w:tcW w:w="2394" w:type="dxa"/>
+            <w:tcW w:w="2333" w:type="dxa"/>
             <w:tcBorders>
               <w:top w:val="none" w:sz="0" w:space="0" w:color="auto"/>
               <w:left w:val="none" w:sz="0" w:space="0" w:color="auto"/>
@@ -6098,7 +6929,7 @@
         </w:tc>
         <w:tc>
           <w:tcPr>
-            <w:tcW w:w="2394" w:type="dxa"/>
+            <w:tcW w:w="2333" w:type="dxa"/>
             <w:tcBorders>
               <w:top w:val="none" w:sz="0" w:space="0" w:color="auto"/>
               <w:bottom w:val="none" w:sz="0" w:space="0" w:color="auto"/>
@@ -6128,7 +6959,7 @@
         </w:tc>
         <w:tc>
           <w:tcPr>
-            <w:tcW w:w="2394" w:type="dxa"/>
+            <w:tcW w:w="2333" w:type="dxa"/>
             <w:tcBorders>
               <w:top w:val="none" w:sz="0" w:space="0" w:color="auto"/>
               <w:bottom w:val="none" w:sz="0" w:space="0" w:color="auto"/>
@@ -6142,7 +6973,7 @@
         </w:tc>
         <w:tc>
           <w:tcPr>
-            <w:tcW w:w="2394" w:type="dxa"/>
+            <w:tcW w:w="2333" w:type="dxa"/>
             <w:tcBorders>
               <w:top w:val="none" w:sz="0" w:space="0" w:color="auto"/>
               <w:bottom w:val="none" w:sz="0" w:space="0" w:color="auto"/>
@@ -6158,12 +6989,12 @@
       </w:tr>
       <w:tr>
         <w:trPr>
-          <w:trHeight w:val="1007"/>
+          <w:trHeight w:val="988"/>
         </w:trPr>
         <w:tc>
           <w:tcPr>
             <w:cnfStyle w:val="001000000000" w:firstRow="0" w:lastRow="0" w:firstColumn="1" w:lastColumn="0" w:oddVBand="0" w:evenVBand="0" w:oddHBand="0" w:evenHBand="0" w:firstRowFirstColumn="0" w:firstRowLastColumn="0" w:lastRowFirstColumn="0" w:lastRowLastColumn="0"/>
-            <w:tcW w:w="2394" w:type="dxa"/>
+            <w:tcW w:w="2333" w:type="dxa"/>
           </w:tcPr>
           <w:p>
             <w:r>
@@ -6173,7 +7004,7 @@
         </w:tc>
         <w:tc>
           <w:tcPr>
-            <w:tcW w:w="2394" w:type="dxa"/>
+            <w:tcW w:w="2333" w:type="dxa"/>
           </w:tcPr>
           <w:p>
             <w:pPr>
@@ -6194,7 +7025,7 @@
         </w:tc>
         <w:tc>
           <w:tcPr>
-            <w:tcW w:w="2394" w:type="dxa"/>
+            <w:tcW w:w="2333" w:type="dxa"/>
           </w:tcPr>
           <w:p>
             <w:pPr>
@@ -6204,7 +7035,7 @@
         </w:tc>
         <w:tc>
           <w:tcPr>
-            <w:tcW w:w="2394" w:type="dxa"/>
+            <w:tcW w:w="2333" w:type="dxa"/>
           </w:tcPr>
           <w:p>
             <w:pPr>
@@ -6214,10 +7045,7 @@
         </w:tc>
       </w:tr>
     </w:tbl>
-    <w:p>
-      <w:bookmarkStart w:id="27" w:name="_GoBack"/>
-      <w:bookmarkEnd w:id="27"/>
-    </w:p>
+    <w:p/>
     <w:sectPr>
       <w:pgSz w:w="12240" w:h="15840"/>
       <w:pgMar w:top="1440" w:right="1440" w:bottom="1440" w:left="1440" w:header="720" w:footer="720" w:gutter="0"/>
@@ -6516,6 +7344,92 @@
     </w:lvl>
   </w:abstractNum>
   <w:abstractNum w:abstractNumId="2">
+    <w:nsid w:val="0D110719"/>
+    <w:multiLevelType w:val="hybridMultilevel"/>
+    <w:tmpl w:val="E66EA79C"/>
+    <w:lvl w:ilvl="0" w:tplc="0409000F">
+      <w:start w:val="1"/>
+      <w:numFmt w:val="decimal"/>
+      <w:lvlText w:val="%1."/>
+      <w:lvlJc w:val="left"/>
+      <w:pPr>
+        <w:ind w:left="720" w:hanging="360"/>
+      </w:pPr>
+    </w:lvl>
+    <w:lvl w:ilvl="1" w:tplc="04090019" w:tentative="1">
+      <w:start w:val="1"/>
+      <w:numFmt w:val="lowerLetter"/>
+      <w:lvlText w:val="%2."/>
+      <w:lvlJc w:val="left"/>
+      <w:pPr>
+        <w:ind w:left="1440" w:hanging="360"/>
+      </w:pPr>
+    </w:lvl>
+    <w:lvl w:ilvl="2" w:tplc="0409001B" w:tentative="1">
+      <w:start w:val="1"/>
+      <w:numFmt w:val="lowerRoman"/>
+      <w:lvlText w:val="%3."/>
+      <w:lvlJc w:val="right"/>
+      <w:pPr>
+        <w:ind w:left="2160" w:hanging="180"/>
+      </w:pPr>
+    </w:lvl>
+    <w:lvl w:ilvl="3" w:tplc="0409000F" w:tentative="1">
+      <w:start w:val="1"/>
+      <w:numFmt w:val="decimal"/>
+      <w:lvlText w:val="%4."/>
+      <w:lvlJc w:val="left"/>
+      <w:pPr>
+        <w:ind w:left="2880" w:hanging="360"/>
+      </w:pPr>
+    </w:lvl>
+    <w:lvl w:ilvl="4" w:tplc="04090019" w:tentative="1">
+      <w:start w:val="1"/>
+      <w:numFmt w:val="lowerLetter"/>
+      <w:lvlText w:val="%5."/>
+      <w:lvlJc w:val="left"/>
+      <w:pPr>
+        <w:ind w:left="3600" w:hanging="360"/>
+      </w:pPr>
+    </w:lvl>
+    <w:lvl w:ilvl="5" w:tplc="0409001B" w:tentative="1">
+      <w:start w:val="1"/>
+      <w:numFmt w:val="lowerRoman"/>
+      <w:lvlText w:val="%6."/>
+      <w:lvlJc w:val="right"/>
+      <w:pPr>
+        <w:ind w:left="4320" w:hanging="180"/>
+      </w:pPr>
+    </w:lvl>
+    <w:lvl w:ilvl="6" w:tplc="0409000F" w:tentative="1">
+      <w:start w:val="1"/>
+      <w:numFmt w:val="decimal"/>
+      <w:lvlText w:val="%7."/>
+      <w:lvlJc w:val="left"/>
+      <w:pPr>
+        <w:ind w:left="5040" w:hanging="360"/>
+      </w:pPr>
+    </w:lvl>
+    <w:lvl w:ilvl="7" w:tplc="04090019" w:tentative="1">
+      <w:start w:val="1"/>
+      <w:numFmt w:val="lowerLetter"/>
+      <w:lvlText w:val="%8."/>
+      <w:lvlJc w:val="left"/>
+      <w:pPr>
+        <w:ind w:left="5760" w:hanging="360"/>
+      </w:pPr>
+    </w:lvl>
+    <w:lvl w:ilvl="8" w:tplc="0409001B" w:tentative="1">
+      <w:start w:val="1"/>
+      <w:numFmt w:val="lowerRoman"/>
+      <w:lvlText w:val="%9."/>
+      <w:lvlJc w:val="right"/>
+      <w:pPr>
+        <w:ind w:left="6480" w:hanging="180"/>
+      </w:pPr>
+    </w:lvl>
+  </w:abstractNum>
+  <w:abstractNum w:abstractNumId="3">
     <w:nsid w:val="1770635C"/>
     <w:multiLevelType w:val="hybridMultilevel"/>
     <w:tmpl w:val="F814D588"/>
@@ -6601,7 +7515,7 @@
       </w:pPr>
     </w:lvl>
   </w:abstractNum>
-  <w:abstractNum w:abstractNumId="3">
+  <w:abstractNum w:abstractNumId="4">
     <w:nsid w:val="1C564E9C"/>
     <w:multiLevelType w:val="hybridMultilevel"/>
     <w:tmpl w:val="FFC0F304"/>
@@ -6690,7 +7604,7 @@
       </w:pPr>
     </w:lvl>
   </w:abstractNum>
-  <w:abstractNum w:abstractNumId="4">
+  <w:abstractNum w:abstractNumId="5">
     <w:nsid w:val="1FDA2CEC"/>
     <w:multiLevelType w:val="hybridMultilevel"/>
     <w:tmpl w:val="10A860A6"/>
@@ -6776,7 +7690,7 @@
       </w:pPr>
     </w:lvl>
   </w:abstractNum>
-  <w:abstractNum w:abstractNumId="5">
+  <w:abstractNum w:abstractNumId="6">
     <w:nsid w:val="25352030"/>
     <w:multiLevelType w:val="hybridMultilevel"/>
     <w:tmpl w:val="F814D588"/>
@@ -6862,7 +7776,179 @@
       </w:pPr>
     </w:lvl>
   </w:abstractNum>
-  <w:abstractNum w:abstractNumId="6">
+  <w:abstractNum w:abstractNumId="7">
+    <w:nsid w:val="25945DFB"/>
+    <w:multiLevelType w:val="hybridMultilevel"/>
+    <w:tmpl w:val="8EA8351A"/>
+    <w:lvl w:ilvl="0" w:tplc="0409000F">
+      <w:start w:val="1"/>
+      <w:numFmt w:val="decimal"/>
+      <w:lvlText w:val="%1."/>
+      <w:lvlJc w:val="left"/>
+      <w:pPr>
+        <w:ind w:left="720" w:hanging="360"/>
+      </w:pPr>
+    </w:lvl>
+    <w:lvl w:ilvl="1" w:tplc="04090019" w:tentative="1">
+      <w:start w:val="1"/>
+      <w:numFmt w:val="lowerLetter"/>
+      <w:lvlText w:val="%2."/>
+      <w:lvlJc w:val="left"/>
+      <w:pPr>
+        <w:ind w:left="1440" w:hanging="360"/>
+      </w:pPr>
+    </w:lvl>
+    <w:lvl w:ilvl="2" w:tplc="0409001B" w:tentative="1">
+      <w:start w:val="1"/>
+      <w:numFmt w:val="lowerRoman"/>
+      <w:lvlText w:val="%3."/>
+      <w:lvlJc w:val="right"/>
+      <w:pPr>
+        <w:ind w:left="2160" w:hanging="180"/>
+      </w:pPr>
+    </w:lvl>
+    <w:lvl w:ilvl="3" w:tplc="0409000F" w:tentative="1">
+      <w:start w:val="1"/>
+      <w:numFmt w:val="decimal"/>
+      <w:lvlText w:val="%4."/>
+      <w:lvlJc w:val="left"/>
+      <w:pPr>
+        <w:ind w:left="2880" w:hanging="360"/>
+      </w:pPr>
+    </w:lvl>
+    <w:lvl w:ilvl="4" w:tplc="04090019" w:tentative="1">
+      <w:start w:val="1"/>
+      <w:numFmt w:val="lowerLetter"/>
+      <w:lvlText w:val="%5."/>
+      <w:lvlJc w:val="left"/>
+      <w:pPr>
+        <w:ind w:left="3600" w:hanging="360"/>
+      </w:pPr>
+    </w:lvl>
+    <w:lvl w:ilvl="5" w:tplc="0409001B" w:tentative="1">
+      <w:start w:val="1"/>
+      <w:numFmt w:val="lowerRoman"/>
+      <w:lvlText w:val="%6."/>
+      <w:lvlJc w:val="right"/>
+      <w:pPr>
+        <w:ind w:left="4320" w:hanging="180"/>
+      </w:pPr>
+    </w:lvl>
+    <w:lvl w:ilvl="6" w:tplc="0409000F" w:tentative="1">
+      <w:start w:val="1"/>
+      <w:numFmt w:val="decimal"/>
+      <w:lvlText w:val="%7."/>
+      <w:lvlJc w:val="left"/>
+      <w:pPr>
+        <w:ind w:left="5040" w:hanging="360"/>
+      </w:pPr>
+    </w:lvl>
+    <w:lvl w:ilvl="7" w:tplc="04090019" w:tentative="1">
+      <w:start w:val="1"/>
+      <w:numFmt w:val="lowerLetter"/>
+      <w:lvlText w:val="%8."/>
+      <w:lvlJc w:val="left"/>
+      <w:pPr>
+        <w:ind w:left="5760" w:hanging="360"/>
+      </w:pPr>
+    </w:lvl>
+    <w:lvl w:ilvl="8" w:tplc="0409001B" w:tentative="1">
+      <w:start w:val="1"/>
+      <w:numFmt w:val="lowerRoman"/>
+      <w:lvlText w:val="%9."/>
+      <w:lvlJc w:val="right"/>
+      <w:pPr>
+        <w:ind w:left="6480" w:hanging="180"/>
+      </w:pPr>
+    </w:lvl>
+  </w:abstractNum>
+  <w:abstractNum w:abstractNumId="8">
+    <w:nsid w:val="261A703F"/>
+    <w:multiLevelType w:val="hybridMultilevel"/>
+    <w:tmpl w:val="8EA8351A"/>
+    <w:lvl w:ilvl="0" w:tplc="0409000F">
+      <w:start w:val="1"/>
+      <w:numFmt w:val="decimal"/>
+      <w:lvlText w:val="%1."/>
+      <w:lvlJc w:val="left"/>
+      <w:pPr>
+        <w:ind w:left="720" w:hanging="360"/>
+      </w:pPr>
+    </w:lvl>
+    <w:lvl w:ilvl="1" w:tplc="04090019" w:tentative="1">
+      <w:start w:val="1"/>
+      <w:numFmt w:val="lowerLetter"/>
+      <w:lvlText w:val="%2."/>
+      <w:lvlJc w:val="left"/>
+      <w:pPr>
+        <w:ind w:left="1440" w:hanging="360"/>
+      </w:pPr>
+    </w:lvl>
+    <w:lvl w:ilvl="2" w:tplc="0409001B" w:tentative="1">
+      <w:start w:val="1"/>
+      <w:numFmt w:val="lowerRoman"/>
+      <w:lvlText w:val="%3."/>
+      <w:lvlJc w:val="right"/>
+      <w:pPr>
+        <w:ind w:left="2160" w:hanging="180"/>
+      </w:pPr>
+    </w:lvl>
+    <w:lvl w:ilvl="3" w:tplc="0409000F" w:tentative="1">
+      <w:start w:val="1"/>
+      <w:numFmt w:val="decimal"/>
+      <w:lvlText w:val="%4."/>
+      <w:lvlJc w:val="left"/>
+      <w:pPr>
+        <w:ind w:left="2880" w:hanging="360"/>
+      </w:pPr>
+    </w:lvl>
+    <w:lvl w:ilvl="4" w:tplc="04090019" w:tentative="1">
+      <w:start w:val="1"/>
+      <w:numFmt w:val="lowerLetter"/>
+      <w:lvlText w:val="%5."/>
+      <w:lvlJc w:val="left"/>
+      <w:pPr>
+        <w:ind w:left="3600" w:hanging="360"/>
+      </w:pPr>
+    </w:lvl>
+    <w:lvl w:ilvl="5" w:tplc="0409001B" w:tentative="1">
+      <w:start w:val="1"/>
+      <w:numFmt w:val="lowerRoman"/>
+      <w:lvlText w:val="%6."/>
+      <w:lvlJc w:val="right"/>
+      <w:pPr>
+        <w:ind w:left="4320" w:hanging="180"/>
+      </w:pPr>
+    </w:lvl>
+    <w:lvl w:ilvl="6" w:tplc="0409000F" w:tentative="1">
+      <w:start w:val="1"/>
+      <w:numFmt w:val="decimal"/>
+      <w:lvlText w:val="%7."/>
+      <w:lvlJc w:val="left"/>
+      <w:pPr>
+        <w:ind w:left="5040" w:hanging="360"/>
+      </w:pPr>
+    </w:lvl>
+    <w:lvl w:ilvl="7" w:tplc="04090019" w:tentative="1">
+      <w:start w:val="1"/>
+      <w:numFmt w:val="lowerLetter"/>
+      <w:lvlText w:val="%8."/>
+      <w:lvlJc w:val="left"/>
+      <w:pPr>
+        <w:ind w:left="5760" w:hanging="360"/>
+      </w:pPr>
+    </w:lvl>
+    <w:lvl w:ilvl="8" w:tplc="0409001B" w:tentative="1">
+      <w:start w:val="1"/>
+      <w:numFmt w:val="lowerRoman"/>
+      <w:lvlText w:val="%9."/>
+      <w:lvlJc w:val="right"/>
+      <w:pPr>
+        <w:ind w:left="6480" w:hanging="180"/>
+      </w:pPr>
+    </w:lvl>
+  </w:abstractNum>
+  <w:abstractNum w:abstractNumId="9">
     <w:nsid w:val="2FC44013"/>
     <w:multiLevelType w:val="hybridMultilevel"/>
     <w:tmpl w:val="9CA260C6"/>
@@ -6948,7 +8034,7 @@
       </w:pPr>
     </w:lvl>
   </w:abstractNum>
-  <w:abstractNum w:abstractNumId="7">
+  <w:abstractNum w:abstractNumId="10">
     <w:nsid w:val="321A4748"/>
     <w:multiLevelType w:val="hybridMultilevel"/>
     <w:tmpl w:val="C06C95FE"/>
@@ -7034,7 +8120,93 @@
       </w:pPr>
     </w:lvl>
   </w:abstractNum>
-  <w:abstractNum w:abstractNumId="8">
+  <w:abstractNum w:abstractNumId="11">
+    <w:nsid w:val="37211EDA"/>
+    <w:multiLevelType w:val="hybridMultilevel"/>
+    <w:tmpl w:val="86B656C8"/>
+    <w:lvl w:ilvl="0" w:tplc="0409000F">
+      <w:start w:val="1"/>
+      <w:numFmt w:val="decimal"/>
+      <w:lvlText w:val="%1."/>
+      <w:lvlJc w:val="left"/>
+      <w:pPr>
+        <w:ind w:left="720" w:hanging="360"/>
+      </w:pPr>
+    </w:lvl>
+    <w:lvl w:ilvl="1" w:tplc="04090019" w:tentative="1">
+      <w:start w:val="1"/>
+      <w:numFmt w:val="lowerLetter"/>
+      <w:lvlText w:val="%2."/>
+      <w:lvlJc w:val="left"/>
+      <w:pPr>
+        <w:ind w:left="1440" w:hanging="360"/>
+      </w:pPr>
+    </w:lvl>
+    <w:lvl w:ilvl="2" w:tplc="0409001B" w:tentative="1">
+      <w:start w:val="1"/>
+      <w:numFmt w:val="lowerRoman"/>
+      <w:lvlText w:val="%3."/>
+      <w:lvlJc w:val="right"/>
+      <w:pPr>
+        <w:ind w:left="2160" w:hanging="180"/>
+      </w:pPr>
+    </w:lvl>
+    <w:lvl w:ilvl="3" w:tplc="0409000F" w:tentative="1">
+      <w:start w:val="1"/>
+      <w:numFmt w:val="decimal"/>
+      <w:lvlText w:val="%4."/>
+      <w:lvlJc w:val="left"/>
+      <w:pPr>
+        <w:ind w:left="2880" w:hanging="360"/>
+      </w:pPr>
+    </w:lvl>
+    <w:lvl w:ilvl="4" w:tplc="04090019" w:tentative="1">
+      <w:start w:val="1"/>
+      <w:numFmt w:val="lowerLetter"/>
+      <w:lvlText w:val="%5."/>
+      <w:lvlJc w:val="left"/>
+      <w:pPr>
+        <w:ind w:left="3600" w:hanging="360"/>
+      </w:pPr>
+    </w:lvl>
+    <w:lvl w:ilvl="5" w:tplc="0409001B" w:tentative="1">
+      <w:start w:val="1"/>
+      <w:numFmt w:val="lowerRoman"/>
+      <w:lvlText w:val="%6."/>
+      <w:lvlJc w:val="right"/>
+      <w:pPr>
+        <w:ind w:left="4320" w:hanging="180"/>
+      </w:pPr>
+    </w:lvl>
+    <w:lvl w:ilvl="6" w:tplc="0409000F" w:tentative="1">
+      <w:start w:val="1"/>
+      <w:numFmt w:val="decimal"/>
+      <w:lvlText w:val="%7."/>
+      <w:lvlJc w:val="left"/>
+      <w:pPr>
+        <w:ind w:left="5040" w:hanging="360"/>
+      </w:pPr>
+    </w:lvl>
+    <w:lvl w:ilvl="7" w:tplc="04090019" w:tentative="1">
+      <w:start w:val="1"/>
+      <w:numFmt w:val="lowerLetter"/>
+      <w:lvlText w:val="%8."/>
+      <w:lvlJc w:val="left"/>
+      <w:pPr>
+        <w:ind w:left="5760" w:hanging="360"/>
+      </w:pPr>
+    </w:lvl>
+    <w:lvl w:ilvl="8" w:tplc="0409001B" w:tentative="1">
+      <w:start w:val="1"/>
+      <w:numFmt w:val="lowerRoman"/>
+      <w:lvlText w:val="%9."/>
+      <w:lvlJc w:val="right"/>
+      <w:pPr>
+        <w:ind w:left="6480" w:hanging="180"/>
+      </w:pPr>
+    </w:lvl>
+  </w:abstractNum>
+  <w:abstractNum w:abstractNumId="12">
     <w:nsid w:val="38AC5AE9"/>
     <w:multiLevelType w:val="hybridMultilevel"/>
     <w:tmpl w:val="F814D588"/>
@@ -7120,7 +8292,7 @@
       </w:pPr>
     </w:lvl>
   </w:abstractNum>
-  <w:abstractNum w:abstractNumId="9">
+  <w:abstractNum w:abstractNumId="13">
     <w:nsid w:val="3A157839"/>
     <w:multiLevelType w:val="hybridMultilevel"/>
     <w:tmpl w:val="FFC0F304"/>
@@ -7209,7 +8381,179 @@
       </w:pPr>
     </w:lvl>
   </w:abstractNum>
-  <w:abstractNum w:abstractNumId="10">
+  <w:abstractNum w:abstractNumId="14">
+    <w:nsid w:val="3AEA75D2"/>
+    <w:multiLevelType w:val="hybridMultilevel"/>
+    <w:tmpl w:val="8EA8351A"/>
+    <w:lvl w:ilvl="0" w:tplc="0409000F">
+      <w:start w:val="1"/>
+      <w:numFmt w:val="decimal"/>
+      <w:lvlText w:val="%1."/>
+      <w:lvlJc w:val="left"/>
+      <w:pPr>
+        <w:ind w:left="720" w:hanging="360"/>
+      </w:pPr>
+    </w:lvl>
+    <w:lvl w:ilvl="1" w:tplc="04090019" w:tentative="1">
+      <w:start w:val="1"/>
+      <w:numFmt w:val="lowerLetter"/>
+      <w:lvlText w:val="%2."/>
+      <w:lvlJc w:val="left"/>
+      <w:pPr>
+        <w:ind w:left="1440" w:hanging="360"/>
+      </w:pPr>
+    </w:lvl>
+    <w:lvl w:ilvl="2" w:tplc="0409001B" w:tentative="1">
+      <w:start w:val="1"/>
+      <w:numFmt w:val="lowerRoman"/>
+      <w:lvlText w:val="%3."/>
+      <w:lvlJc w:val="right"/>
+      <w:pPr>
+        <w:ind w:left="2160" w:hanging="180"/>
+      </w:pPr>
+    </w:lvl>
+    <w:lvl w:ilvl="3" w:tplc="0409000F" w:tentative="1">
+      <w:start w:val="1"/>
+      <w:numFmt w:val="decimal"/>
+      <w:lvlText w:val="%4."/>
+      <w:lvlJc w:val="left"/>
+      <w:pPr>
+        <w:ind w:left="2880" w:hanging="360"/>
+      </w:pPr>
+    </w:lvl>
+    <w:lvl w:ilvl="4" w:tplc="04090019" w:tentative="1">
+      <w:start w:val="1"/>
+      <w:numFmt w:val="lowerLetter"/>
+      <w:lvlText w:val="%5."/>
+      <w:lvlJc w:val="left"/>
+      <w:pPr>
+        <w:ind w:left="3600" w:hanging="360"/>
+      </w:pPr>
+    </w:lvl>
+    <w:lvl w:ilvl="5" w:tplc="0409001B" w:tentative="1">
+      <w:start w:val="1"/>
+      <w:numFmt w:val="lowerRoman"/>
+      <w:lvlText w:val="%6."/>
+      <w:lvlJc w:val="right"/>
+      <w:pPr>
+        <w:ind w:left="4320" w:hanging="180"/>
+      </w:pPr>
+    </w:lvl>
+    <w:lvl w:ilvl="6" w:tplc="0409000F" w:tentative="1">
+      <w:start w:val="1"/>
+      <w:numFmt w:val="decimal"/>
+      <w:lvlText w:val="%7."/>
+      <w:lvlJc w:val="left"/>
+      <w:pPr>
+        <w:ind w:left="5040" w:hanging="360"/>
+      </w:pPr>
+    </w:lvl>
+    <w:lvl w:ilvl="7" w:tplc="04090019" w:tentative="1">
+      <w:start w:val="1"/>
+      <w:numFmt w:val="lowerLetter"/>
+      <w:lvlText w:val="%8."/>
+      <w:lvlJc w:val="left"/>
+      <w:pPr>
+        <w:ind w:left="5760" w:hanging="360"/>
+      </w:pPr>
+    </w:lvl>
+    <w:lvl w:ilvl="8" w:tplc="0409001B" w:tentative="1">
+      <w:start w:val="1"/>
+      <w:numFmt w:val="lowerRoman"/>
+      <w:lvlText w:val="%9."/>
+      <w:lvlJc w:val="right"/>
+      <w:pPr>
+        <w:ind w:left="6480" w:hanging="180"/>
+      </w:pPr>
+    </w:lvl>
+  </w:abstractNum>
+  <w:abstractNum w:abstractNumId="15">
+    <w:nsid w:val="400D0709"/>
+    <w:multiLevelType w:val="hybridMultilevel"/>
+    <w:tmpl w:val="4D4E20DE"/>
+    <w:lvl w:ilvl="0" w:tplc="0409000F">
+      <w:start w:val="1"/>
+      <w:numFmt w:val="decimal"/>
+      <w:lvlText w:val="%1."/>
+      <w:lvlJc w:val="left"/>
+      <w:pPr>
+        <w:ind w:left="720" w:hanging="360"/>
+      </w:pPr>
+    </w:lvl>
+    <w:lvl w:ilvl="1" w:tplc="04090019" w:tentative="1">
+      <w:start w:val="1"/>
+      <w:numFmt w:val="lowerLetter"/>
+      <w:lvlText w:val="%2."/>
+      <w:lvlJc w:val="left"/>
+      <w:pPr>
+        <w:ind w:left="1440" w:hanging="360"/>
+      </w:pPr>
+    </w:lvl>
+    <w:lvl w:ilvl="2" w:tplc="0409001B" w:tentative="1">
+      <w:start w:val="1"/>
+      <w:numFmt w:val="lowerRoman"/>
+      <w:lvlText w:val="%3."/>
+      <w:lvlJc w:val="right"/>
+      <w:pPr>
+        <w:ind w:left="2160" w:hanging="180"/>
+      </w:pPr>
+    </w:lvl>
+    <w:lvl w:ilvl="3" w:tplc="0409000F" w:tentative="1">
+      <w:start w:val="1"/>
+      <w:numFmt w:val="decimal"/>
+      <w:lvlText w:val="%4."/>
+      <w:lvlJc w:val="left"/>
+      <w:pPr>
+        <w:ind w:left="2880" w:hanging="360"/>
+      </w:pPr>
+    </w:lvl>
+    <w:lvl w:ilvl="4" w:tplc="04090019" w:tentative="1">
+      <w:start w:val="1"/>
+      <w:numFmt w:val="lowerLetter"/>
+      <w:lvlText w:val="%5."/>
+      <w:lvlJc w:val="left"/>
+      <w:pPr>
+        <w:ind w:left="3600" w:hanging="360"/>
+      </w:pPr>
+    </w:lvl>
+    <w:lvl w:ilvl="5" w:tplc="0409001B" w:tentative="1">
+      <w:start w:val="1"/>
+      <w:numFmt w:val="lowerRoman"/>
+      <w:lvlText w:val="%6."/>
+      <w:lvlJc w:val="right"/>
+      <w:pPr>
+        <w:ind w:left="4320" w:hanging="180"/>
+      </w:pPr>
+    </w:lvl>
+    <w:lvl w:ilvl="6" w:tplc="0409000F" w:tentative="1">
+      <w:start w:val="1"/>
+      <w:numFmt w:val="decimal"/>
+      <w:lvlText w:val="%7."/>
+      <w:lvlJc w:val="left"/>
+      <w:pPr>
+        <w:ind w:left="5040" w:hanging="360"/>
+      </w:pPr>
+    </w:lvl>
+    <w:lvl w:ilvl="7" w:tplc="04090019" w:tentative="1">
+      <w:start w:val="1"/>
+      <w:numFmt w:val="lowerLetter"/>
+      <w:lvlText w:val="%8."/>
+      <w:lvlJc w:val="left"/>
+      <w:pPr>
+        <w:ind w:left="5760" w:hanging="360"/>
+      </w:pPr>
+    </w:lvl>
+    <w:lvl w:ilvl="8" w:tplc="0409001B" w:tentative="1">
+      <w:start w:val="1"/>
+      <w:numFmt w:val="lowerRoman"/>
+      <w:lvlText w:val="%9."/>
+      <w:lvlJc w:val="right"/>
+      <w:pPr>
+        <w:ind w:left="6480" w:hanging="180"/>
+      </w:pPr>
+    </w:lvl>
+  </w:abstractNum>
+  <w:abstractNum w:abstractNumId="16">
     <w:nsid w:val="4A1E2752"/>
     <w:multiLevelType w:val="hybridMultilevel"/>
     <w:tmpl w:val="FFC0F304"/>
@@ -7298,7 +8642,7 @@
       </w:pPr>
     </w:lvl>
   </w:abstractNum>
-  <w:abstractNum w:abstractNumId="11">
+  <w:abstractNum w:abstractNumId="17">
     <w:nsid w:val="56D7413A"/>
     <w:multiLevelType w:val="hybridMultilevel"/>
     <w:tmpl w:val="FFC0F304"/>
@@ -7387,7 +8731,7 @@
       </w:pPr>
     </w:lvl>
   </w:abstractNum>
-  <w:abstractNum w:abstractNumId="12">
+  <w:abstractNum w:abstractNumId="18">
     <w:nsid w:val="5DD614B2"/>
     <w:multiLevelType w:val="hybridMultilevel"/>
     <w:tmpl w:val="362CBE58"/>
@@ -7500,7 +8844,7 @@
       </w:rPr>
     </w:lvl>
   </w:abstractNum>
-  <w:abstractNum w:abstractNumId="13">
+  <w:abstractNum w:abstractNumId="19">
     <w:nsid w:val="681417E0"/>
     <w:multiLevelType w:val="hybridMultilevel"/>
     <w:tmpl w:val="2FDEDD72"/>
@@ -7589,7 +8933,7 @@
       </w:pPr>
     </w:lvl>
   </w:abstractNum>
-  <w:abstractNum w:abstractNumId="14">
+  <w:abstractNum w:abstractNumId="20">
     <w:nsid w:val="688A43B2"/>
     <w:multiLevelType w:val="hybridMultilevel"/>
     <w:tmpl w:val="2FDEDD72"/>
@@ -7678,7 +9022,7 @@
       </w:pPr>
     </w:lvl>
   </w:abstractNum>
-  <w:abstractNum w:abstractNumId="15">
+  <w:abstractNum w:abstractNumId="21">
     <w:nsid w:val="6C0A79AE"/>
     <w:multiLevelType w:val="hybridMultilevel"/>
     <w:tmpl w:val="FFC0F304"/>
@@ -7767,7 +9111,7 @@
       </w:pPr>
     </w:lvl>
   </w:abstractNum>
-  <w:abstractNum w:abstractNumId="16">
+  <w:abstractNum w:abstractNumId="22">
     <w:nsid w:val="6CC625E2"/>
     <w:multiLevelType w:val="hybridMultilevel"/>
     <w:tmpl w:val="FFC0F304"/>
@@ -7860,52 +9204,70 @@
     <w:abstractNumId w:val="0"/>
   </w:num>
   <w:num w:numId="2">
-    <w:abstractNumId w:val="4"/>
+    <w:abstractNumId w:val="5"/>
   </w:num>
   <w:num w:numId="3">
-    <w:abstractNumId w:val="5"/>
+    <w:abstractNumId w:val="6"/>
   </w:num>
   <w:num w:numId="4">
-    <w:abstractNumId w:val="8"/>
+    <w:abstractNumId w:val="12"/>
   </w:num>
   <w:num w:numId="5">
-    <w:abstractNumId w:val="14"/>
+    <w:abstractNumId w:val="20"/>
   </w:num>
   <w:num w:numId="6">
+    <w:abstractNumId w:val="19"/>
+  </w:num>
+  <w:num w:numId="7">
     <w:abstractNumId w:val="13"/>
   </w:num>
-  <w:num w:numId="7">
-    <w:abstractNumId w:val="9"/>
-  </w:num>
   <w:num w:numId="8">
-    <w:abstractNumId w:val="10"/>
+    <w:abstractNumId w:val="16"/>
   </w:num>
   <w:num w:numId="9">
-    <w:abstractNumId w:val="15"/>
+    <w:abstractNumId w:val="21"/>
   </w:num>
   <w:num w:numId="10">
-    <w:abstractNumId w:val="11"/>
+    <w:abstractNumId w:val="17"/>
   </w:num>
   <w:num w:numId="11">
-    <w:abstractNumId w:val="16"/>
+    <w:abstractNumId w:val="22"/>
   </w:num>
   <w:num w:numId="12">
     <w:abstractNumId w:val="1"/>
   </w:num>
   <w:num w:numId="13">
+    <w:abstractNumId w:val="4"/>
+  </w:num>
+  <w:num w:numId="14">
+    <w:abstractNumId w:val="10"/>
+  </w:num>
+  <w:num w:numId="15">
+    <w:abstractNumId w:val="18"/>
+  </w:num>
+  <w:num w:numId="16">
+    <w:abstractNumId w:val="9"/>
+  </w:num>
+  <w:num w:numId="17">
     <w:abstractNumId w:val="3"/>
   </w:num>
-  <w:num w:numId="14">
+  <w:num w:numId="18">
+    <w:abstractNumId w:val="2"/>
+  </w:num>
+  <w:num w:numId="19">
+    <w:abstractNumId w:val="11"/>
+  </w:num>
+  <w:num w:numId="20">
     <w:abstractNumId w:val="7"/>
   </w:num>
-  <w:num w:numId="15">
-    <w:abstractNumId w:val="12"/>
+  <w:num w:numId="21">
+    <w:abstractNumId w:val="14"/>
   </w:num>
-  <w:num w:numId="16">
-    <w:abstractNumId w:val="6"/>
+  <w:num w:numId="22">
+    <w:abstractNumId w:val="8"/>
   </w:num>
-  <w:num w:numId="17">
-    <w:abstractNumId w:val="2"/>
+  <w:num w:numId="23">
+    <w:abstractNumId w:val="15"/>
   </w:num>
 </w:numbering>
 </file>
@@ -8504,6 +9866,7 @@
   <w:style w:type="character" w:default="1" w:styleId="DefaultParagraphFont">
     <w:name w:val="Default Paragraph Font"/>
     <w:uiPriority w:val="1"/>
+    <w:semiHidden/>
     <w:unhideWhenUsed/>
   </w:style>
   <w:style w:type="table" w:default="1" w:styleId="TableNormal">
@@ -9561,7 +10924,7 @@
 </file>
 
 <file path=customXml/itemProps1.xml><?xml version="1.0" encoding="utf-8"?>
-<ds:datastoreItem xmlns:ds="http://schemas.openxmlformats.org/officeDocument/2006/customXml" ds:itemID="{DDD5D7E3-0C62-42E2-9548-E285A6B5834D}">
+<ds:datastoreItem xmlns:ds="http://schemas.openxmlformats.org/officeDocument/2006/customXml" ds:itemID="{041D117C-677C-41EC-8CA6-32F824240338}">
   <ds:schemaRefs>
     <ds:schemaRef ds:uri="http://schemas.openxmlformats.org/officeDocument/2006/bibliography"/>
   </ds:schemaRefs>

</xml_diff>